<commit_message>
address all of associate editor comments. now on to r1 comments
</commit_message>
<xml_diff>
--- a/drafts/funEco_submission/resub1/TT23_rtr_v0.1.docx
+++ b/drafts/funEco_submission/resub1/TT23_rtr_v0.1.docx
@@ -57,14 +57,12 @@
         </w:rPr>
         <w:t>Texas Tech University</w:t>
       </w:r>
-    </w:p>
-    <w:p>
-      <w:pPr>
-        <w:spacing w:after="0"/>
-        <w:rPr>
-          <w:color w:val="000000"/>
-        </w:rPr>
-      </w:pPr>
+      <w:r>
+        <w:rPr>
+          <w:color w:val="000000"/>
+        </w:rPr>
+        <w:t xml:space="preserve">, </w:t>
+      </w:r>
       <w:r>
         <w:rPr>
           <w:color w:val="000000"/>
@@ -74,24 +72,18 @@
     </w:p>
     <w:p>
       <w:pPr>
-        <w:spacing w:after="0"/>
-        <w:rPr>
-          <w:color w:val="000000"/>
-        </w:rPr>
-      </w:pPr>
-      <w:r>
-        <w:rPr>
-          <w:color w:val="000000"/>
-        </w:rPr>
-        <w:t>evan.a.perkowski@ttu.edu</w:t>
-      </w:r>
-    </w:p>
-    <w:p>
-      <w:pPr>
-        <w:rPr>
-          <w:color w:val="000000"/>
-        </w:rPr>
-      </w:pPr>
+        <w:rPr>
+          <w:color w:val="000000"/>
+        </w:rPr>
+      </w:pPr>
+      <w:hyperlink r:id="rId4" w:history="1">
+        <w:r>
+          <w:rPr>
+            <w:rStyle w:val="Hyperlink"/>
+          </w:rPr>
+          <w:t>evan.a.perkowski@ttu.edu</w:t>
+        </w:r>
+      </w:hyperlink>
     </w:p>
     <w:p>
       <w:pPr>
@@ -174,7 +166,19 @@
         <w:rPr>
           <w:color w:val="000000"/>
         </w:rPr>
-        <w:t xml:space="preserve"> for publication at </w:t>
+        <w:t xml:space="preserve"> for publication </w:t>
+      </w:r>
+      <w:r>
+        <w:rPr>
+          <w:color w:val="000000"/>
+        </w:rPr>
+        <w:t>in</w:t>
+      </w:r>
+      <w:r>
+        <w:rPr>
+          <w:color w:val="000000"/>
+        </w:rPr>
+        <w:t xml:space="preserve"> </w:t>
       </w:r>
       <w:r>
         <w:rPr>
@@ -188,35 +192,80 @@
         <w:rPr>
           <w:color w:val="000000"/>
         </w:rPr>
-        <w:t>. We appreciate the constructive reviews and have revised our manuscript in accordance with Associate Editor and reviewer feedback and believe these changes have improved the manuscript. The revised manuscript is attached along with a copy that contains changes that are noted through the “Track Changes” feature in Microsoft Word.</w:t>
-      </w:r>
-    </w:p>
-    <w:p>
-      <w:r>
-        <w:t>The revised manuscript now includes</w:t>
-      </w:r>
-      <w:r>
-        <w:rPr>
-          <w:highlight w:val="yellow"/>
-        </w:rPr>
-        <w:t>… XXX</w:t>
+        <w:t xml:space="preserve">. We appreciate the constructive </w:t>
+      </w:r>
+      <w:r>
+        <w:rPr>
+          <w:color w:val="000000"/>
+        </w:rPr>
+        <w:t xml:space="preserve">feedback from the Associate Editor and reviewer and </w:t>
+      </w:r>
+      <w:r>
+        <w:rPr>
+          <w:color w:val="000000"/>
+        </w:rPr>
+        <w:t xml:space="preserve">believe these changes have improved the manuscript. </w:t>
+      </w:r>
+      <w:r>
+        <w:rPr>
+          <w:color w:val="000000"/>
+        </w:rPr>
+        <w:t>We are submitting a clean version of the revised manuscript and a marked-up version with changes tracked through the “Track Changes” feature in Microsoft Word.</w:t>
+      </w:r>
+    </w:p>
+    <w:p>
+      <w:pPr>
+        <w:rPr>
+          <w:color w:val="000000"/>
+        </w:rPr>
+      </w:pPr>
+      <w:r>
+        <w:rPr>
+          <w:color w:val="000000"/>
+        </w:rPr>
+        <w:t xml:space="preserve">In response to editor and reviewer feedback, we have streamlined the Introduction and Discussion sections to </w:t>
+      </w:r>
+      <w:r>
+        <w:t>frame our study more clearly</w:t>
+      </w:r>
+      <w:r>
+        <w:t>, minimize repetition,</w:t>
+      </w:r>
+      <w:r>
+        <w:t xml:space="preserve"> and avoid overstating conclusions</w:t>
       </w:r>
       <w:r>
         <w:t>.</w:t>
       </w:r>
-    </w:p>
-    <w:p>
-      <w:r>
-        <w:t>These and a</w:t>
-      </w:r>
-      <w:r>
-        <w:t>ll other revisions are</w:t>
-      </w:r>
-      <w:r>
-        <w:t xml:space="preserve"> fully</w:t>
-      </w:r>
-      <w:r>
-        <w:t xml:space="preserve"> explained in </w:t>
+      <w:r>
+        <w:t xml:space="preserve"> We have also modified figures and tables following suggestions from the Associate Editor and reviewer</w:t>
+      </w:r>
+      <w:r>
+        <w:t xml:space="preserve"> to improve readability</w:t>
+      </w:r>
+      <w:r>
+        <w:t>.</w:t>
+      </w:r>
+      <w:r>
+        <w:t xml:space="preserve"> </w:t>
+      </w:r>
+      <w:r>
+        <w:t>All</w:t>
+      </w:r>
+      <w:r>
+        <w:t xml:space="preserve"> </w:t>
+      </w:r>
+      <w:r>
+        <w:t xml:space="preserve">other </w:t>
+      </w:r>
+      <w:r>
+        <w:t>revisions are</w:t>
+      </w:r>
+      <w:r>
+        <w:t xml:space="preserve"> </w:t>
+      </w:r>
+      <w:r>
+        <w:t xml:space="preserve">explained in </w:t>
       </w:r>
       <w:r>
         <w:t>our responses below.</w:t>
@@ -243,17 +292,39 @@
         <w:t xml:space="preserve"> font.</w:t>
       </w:r>
       <w:r>
-        <w:t xml:space="preserve"> Line numbers of the revised manuscript and text excerpts are included in our responses to facilitate review.</w:t>
-      </w:r>
-    </w:p>
-    <w:p>
-      <w:pPr>
-        <w:rPr>
-          <w:color w:val="000000"/>
-        </w:rPr>
-      </w:pPr>
-      <w:r>
-        <w:t>Please contact me at the e-mail address listed above if you have any questions regarding our revis</w:t>
+        <w:t xml:space="preserve"> Line numbers and text excerpts are included in our responses to facilitate review.</w:t>
+      </w:r>
+    </w:p>
+    <w:p>
+      <w:r>
+        <w:t xml:space="preserve">Importantly, </w:t>
+      </w:r>
+      <w:r>
+        <w:t xml:space="preserve">we have updated our statistical approach to include only individuals with gas exchange measurements taken at both timepoints, in line with the study’s central focus on understanding the temporal component regulating native species responses to </w:t>
+      </w:r>
+      <w:r>
+        <w:rPr>
+          <w:i/>
+          <w:iCs/>
+        </w:rPr>
+        <w:t xml:space="preserve">A. </w:t>
+      </w:r>
+      <w:proofErr w:type="spellStart"/>
+      <w:r>
+        <w:rPr>
+          <w:i/>
+          <w:iCs/>
+        </w:rPr>
+        <w:t>petiolata</w:t>
+      </w:r>
+      <w:proofErr w:type="spellEnd"/>
+      <w:r>
+        <w:t>. We now also include individual identity as a random intercept term to account for repeated measures. This revised statistical approach strengthens support for the observed patterns reported in the previous manuscript submission and do not alter the main conclusions of the paper.</w:t>
+      </w:r>
+    </w:p>
+    <w:p>
+      <w:r>
+        <w:t>Please contact me if you have any questions regarding our revis</w:t>
       </w:r>
       <w:r>
         <w:t>ion</w:t>
@@ -268,13 +339,6 @@
           <w:color w:val="000000"/>
         </w:rPr>
       </w:pPr>
-    </w:p>
-    <w:p>
-      <w:pPr>
-        <w:rPr>
-          <w:color w:val="000000"/>
-        </w:rPr>
-      </w:pPr>
       <w:r>
         <w:rPr>
           <w:color w:val="000000"/>
@@ -288,6 +352,13 @@
           <w:color w:val="000000"/>
         </w:rPr>
       </w:pPr>
+    </w:p>
+    <w:p>
+      <w:pPr>
+        <w:rPr>
+          <w:color w:val="000000"/>
+        </w:rPr>
+      </w:pPr>
       <w:r>
         <w:rPr>
           <w:color w:val="000000"/>
@@ -356,48 +427,32 @@
           <w:i/>
           <w:iCs/>
         </w:rPr>
-        <w:t xml:space="preserve"> Yang, </w:t>
-      </w:r>
-      <w:proofErr w:type="spellStart"/>
-      <w:r>
-        <w:rPr>
-          <w:i/>
-          <w:iCs/>
-        </w:rPr>
-        <w:t>Lalasia</w:t>
-      </w:r>
-      <w:proofErr w:type="spellEnd"/>
-      <w:r>
-        <w:rPr>
-          <w:i/>
-          <w:iCs/>
+        <w:t xml:space="preserve"> Yang, Lalasia </w:t>
+      </w:r>
+      <w:proofErr w:type="spellStart"/>
+      <w:r>
+        <w:rPr>
+          <w:i/>
+          <w:iCs/>
+        </w:rPr>
+        <w:t>Bialic</w:t>
+      </w:r>
+      <w:proofErr w:type="spellEnd"/>
+      <w:r>
+        <w:rPr>
+          <w:i/>
+          <w:iCs/>
+        </w:rPr>
+        <w:t>-Murphy, Stephanie N. Kivlin, Susan Kalisz, and</w:t>
+      </w:r>
+      <w:r>
+        <w:rPr>
+          <w:i/>
+          <w:iCs/>
+          <w:vertAlign w:val="superscript"/>
         </w:rPr>
         <w:t xml:space="preserve"> </w:t>
       </w:r>
-      <w:proofErr w:type="spellStart"/>
-      <w:r>
-        <w:rPr>
-          <w:i/>
-          <w:iCs/>
-        </w:rPr>
-        <w:t>Bialic</w:t>
-      </w:r>
-      <w:proofErr w:type="spellEnd"/>
-      <w:r>
-        <w:rPr>
-          <w:i/>
-          <w:iCs/>
-        </w:rPr>
-        <w:t>-Murphy, Stephanie N. Kivlin, Susan Kalisz, and</w:t>
-      </w:r>
-      <w:r>
-        <w:rPr>
-          <w:i/>
-          <w:iCs/>
-          <w:vertAlign w:val="superscript"/>
-        </w:rPr>
-        <w:t xml:space="preserve"> </w:t>
-      </w:r>
       <w:r>
         <w:rPr>
           <w:i/>
@@ -405,13 +460,6 @@
         </w:rPr>
         <w:t>Nicholas G. Smith</w:t>
       </w:r>
-    </w:p>
-    <w:p>
-      <w:pPr>
-        <w:rPr>
-          <w:color w:val="000000"/>
-        </w:rPr>
-      </w:pPr>
       <w:r>
         <w:rPr>
           <w:color w:val="000000"/>
@@ -734,7 +782,7 @@
         <w:rPr>
           <w:color w:val="EE0000"/>
         </w:rPr>
-        <w:t>. We appreciate the suggestions to refine the language surrounding our results and have adjusted the manuscript per suggestions from the line comments below.</w:t>
+        <w:t>. We appreciate the suggestions to refine the language surrounding our results and have adjusted the manuscript per suggestions from the comments below.</w:t>
       </w:r>
     </w:p>
     <w:p>
@@ -781,7 +829,7 @@
         <w:rPr>
           <w:color w:val="EE0000"/>
         </w:rPr>
-        <w:t xml:space="preserve">Allelopathy is estimated to occur in approximately 52% of invasive plant species </w:t>
+        <w:t xml:space="preserve">Allelopathy is estimated to occur in 52% of invasive plant species </w:t>
       </w:r>
       <w:sdt>
         <w:sdtPr>
@@ -882,9 +930,15 @@
       <w:pPr>
         <w:spacing w:after="0" w:line="480" w:lineRule="auto"/>
         <w:rPr>
-          <w:color w:val="000000"/>
-        </w:rPr>
-      </w:pPr>
+          <w:color w:val="EE0000"/>
+        </w:rPr>
+      </w:pPr>
+      <w:r>
+        <w:rPr>
+          <w:color w:val="EE0000"/>
+        </w:rPr>
+        <w:t>The paragraph has been rewritten (see next comment), removing these sentences.</w:t>
+      </w:r>
     </w:p>
     <w:p>
       <w:pPr>
@@ -989,8 +1043,6 @@
       </w:r>
       <w:r>
         <w:rPr>
-          <w:b/>
-          <w:bCs/>
           <w:color w:val="000000"/>
         </w:rPr>
         <w:t xml:space="preserve">meaning the reader </w:t>
@@ -998,8 +1050,6 @@
       <w:proofErr w:type="gramStart"/>
       <w:r>
         <w:rPr>
-          <w:b/>
-          <w:bCs/>
           <w:color w:val="000000"/>
         </w:rPr>
         <w:t>has to</w:t>
@@ -1007,8 +1057,6 @@
       <w:proofErr w:type="gramEnd"/>
       <w:r>
         <w:rPr>
-          <w:b/>
-          <w:bCs/>
           <w:color w:val="000000"/>
         </w:rPr>
         <w:t xml:space="preserve"> bring significant knowledge to the paper</w:t>
@@ -1032,11 +1080,37 @@
           <w:color w:val="EE0000"/>
         </w:rPr>
         <w:lastRenderedPageBreak/>
-        <w:t xml:space="preserve">We appreciate the suggestion to streamline the Introduction and replace repetitive content with clearer explanations of the photosynthetic traits measured in the study. The revised manuscript now includes a clearer explanation of the photosynthetic traits and clearly defines some of the phrases used in the study (e.g., that photosynthetic capacity refers to </w:t>
-      </w:r>
-      <w:proofErr w:type="spellStart"/>
-      <w:r>
-        <w:rPr>
+        <w:t xml:space="preserve">We appreciate the suggestion to streamline the Introduction and replace repetitive content with clearer explanations of the photosynthetic traits measured in the study. </w:t>
+      </w:r>
+      <w:r>
+        <w:rPr>
+          <w:color w:val="EE0000"/>
+        </w:rPr>
+        <w:t xml:space="preserve">The revised manuscript </w:t>
+      </w:r>
+      <w:r>
+        <w:rPr>
+          <w:color w:val="EE0000"/>
+        </w:rPr>
+        <w:t xml:space="preserve">removes repetitive methods and replaces this word count with </w:t>
+      </w:r>
+      <w:r>
+        <w:rPr>
+          <w:color w:val="EE0000"/>
+        </w:rPr>
+        <w:t xml:space="preserve">a rewritten paragraph that details the main traits used in this study and what they tell us about </w:t>
+      </w:r>
+      <w:r>
+        <w:rPr>
+          <w:color w:val="EE0000"/>
+        </w:rPr>
+        <w:t xml:space="preserve">whether plants may be nutrient or water limited. The new paragraph also defines </w:t>
+      </w:r>
+      <w:proofErr w:type="spellStart"/>
+      <w:r>
+        <w:rPr>
+          <w:i/>
+          <w:iCs/>
           <w:color w:val="EE0000"/>
         </w:rPr>
         <w:t>V</w:t>
@@ -1058,12 +1132,15 @@
       <w:proofErr w:type="spellStart"/>
       <w:r>
         <w:rPr>
+          <w:i/>
+          <w:iCs/>
           <w:color w:val="EE0000"/>
         </w:rPr>
         <w:t>J</w:t>
       </w:r>
       <w:r>
         <w:rPr>
+          <w:iCs/>
           <w:color w:val="EE0000"/>
           <w:vertAlign w:val="subscript"/>
         </w:rPr>
@@ -1072,30 +1149,351 @@
       <w:proofErr w:type="spellEnd"/>
       <w:r>
         <w:rPr>
-          <w:color w:val="EE0000"/>
-        </w:rPr>
-        <w:t>)</w:t>
-      </w:r>
-      <w:r>
-        <w:rPr>
-          <w:color w:val="EE0000"/>
-        </w:rPr>
-        <w:t xml:space="preserve"> in the Introduction</w:t>
-      </w:r>
-      <w:r>
-        <w:rPr>
-          <w:color w:val="EE0000"/>
-        </w:rPr>
-        <w:t>. We have copied the paragraph in the Introduction that defines these traits below for ease of review:</w:t>
-      </w:r>
-    </w:p>
-    <w:p>
-      <w:pPr>
-        <w:spacing w:after="0" w:line="480" w:lineRule="auto"/>
-        <w:rPr>
-          <w:color w:val="EE0000"/>
-        </w:rPr>
-      </w:pPr>
+          <w:iCs/>
+          <w:color w:val="EE0000"/>
+        </w:rPr>
+        <w:t xml:space="preserve"> as indicators of photosynthetic capacity</w:t>
+      </w:r>
+      <w:r>
+        <w:rPr>
+          <w:color w:val="EE0000"/>
+        </w:rPr>
+        <w:t>.</w:t>
+      </w:r>
+      <w:r>
+        <w:rPr>
+          <w:color w:val="EE0000"/>
+        </w:rPr>
+        <w:t xml:space="preserve"> This content replaces the previous paragraph that mainly focused on explaining how demand for soil resources might modify plant responses to aboveground environmental conditions.</w:t>
+      </w:r>
+      <w:r>
+        <w:rPr>
+          <w:color w:val="EE0000"/>
+        </w:rPr>
+        <w:t xml:space="preserve"> Th</w:t>
+      </w:r>
+      <w:r>
+        <w:rPr>
+          <w:color w:val="EE0000"/>
+        </w:rPr>
+        <w:t>e revised</w:t>
+      </w:r>
+      <w:r>
+        <w:rPr>
+          <w:color w:val="EE0000"/>
+        </w:rPr>
+        <w:t xml:space="preserve"> paragraph starts on line </w:t>
+      </w:r>
+      <w:r>
+        <w:rPr>
+          <w:color w:val="EE0000"/>
+          <w:highlight w:val="yellow"/>
+        </w:rPr>
+        <w:t>XX</w:t>
+      </w:r>
+      <w:r>
+        <w:rPr>
+          <w:color w:val="EE0000"/>
+        </w:rPr>
+        <w:t xml:space="preserve"> of the unmarked manuscript and is copied below:</w:t>
+      </w:r>
+    </w:p>
+    <w:p>
+      <w:pPr>
+        <w:spacing w:after="0" w:line="480" w:lineRule="auto"/>
+        <w:ind w:left="720"/>
+        <w:rPr>
+          <w:iCs/>
+          <w:color w:val="EE0000"/>
+        </w:rPr>
+      </w:pPr>
+      <w:r>
+        <w:rPr>
+          <w:color w:val="EE0000"/>
+        </w:rPr>
+        <w:t>“</w:t>
+      </w:r>
+      <w:r>
+        <w:rPr>
+          <w:color w:val="EE0000"/>
+        </w:rPr>
+        <w:t xml:space="preserve">Photosynthesis links ecosystem carbon, nutrient, and water cycles in terrestrial ecosystems </w:t>
+      </w:r>
+      <w:sdt>
+        <w:sdtPr>
+          <w:rPr>
+            <w:color w:val="EE0000"/>
+          </w:rPr>
+          <w:tag w:val="MENDELEY_CITATION_v3_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"/>
+          <w:id w:val="-90621604"/>
+          <w:placeholder>
+            <w:docPart w:val="9C8A30BB6D308140B3ED2C79E0C53002"/>
+          </w:placeholder>
+        </w:sdtPr>
+        <w:sdtContent>
+          <w:r>
+            <w:rPr>
+              <w:color w:val="EE0000"/>
+            </w:rPr>
+            <w:t>(Hungate et al., 2003)</w:t>
+          </w:r>
+        </w:sdtContent>
+      </w:sdt>
+      <w:r>
+        <w:rPr>
+          <w:color w:val="EE0000"/>
+        </w:rPr>
+        <w:t xml:space="preserve">. Through photosynthesis, plants convert carbon dioxide into simple sugars using enzymes such as Ribulose-1,5-bisphosphate (RuBP) carboxylase/oxygenase (Rubisco) that require large amounts of nutrients and energy to build and maintain </w:t>
+      </w:r>
+      <w:sdt>
+        <w:sdtPr>
+          <w:rPr>
+            <w:color w:val="EE0000"/>
+          </w:rPr>
+          <w:tag w:val="MENDELEY_CITATION_v3_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"/>
+          <w:id w:val="852227803"/>
+          <w:placeholder>
+            <w:docPart w:val="9C8A30BB6D308140B3ED2C79E0C53002"/>
+          </w:placeholder>
+        </w:sdtPr>
+        <w:sdtContent>
+          <w:r>
+            <w:rPr>
+              <w:color w:val="EE0000"/>
+            </w:rPr>
+            <w:t>(Evans &amp; Clarke, 2019; Evans &amp; Seemann, 1989)</w:t>
+          </w:r>
+        </w:sdtContent>
+      </w:sdt>
+      <w:r>
+        <w:rPr>
+          <w:color w:val="EE0000"/>
+        </w:rPr>
+        <w:t>. Photosynthetic capacity, or the biochemical capacity at which a leaf can fix carbon, is typically estimated using the maximum rate of Rubisco carboxylation (</w:t>
+      </w:r>
+      <w:proofErr w:type="spellStart"/>
+      <w:r>
+        <w:rPr>
+          <w:i/>
+          <w:iCs/>
+          <w:color w:val="EE0000"/>
+        </w:rPr>
+        <w:t>V</w:t>
+      </w:r>
+      <w:r>
+        <w:rPr>
+          <w:color w:val="EE0000"/>
+          <w:vertAlign w:val="subscript"/>
+        </w:rPr>
+        <w:t>cmax</w:t>
+      </w:r>
+      <w:proofErr w:type="spellEnd"/>
+      <w:r>
+        <w:rPr>
+          <w:color w:val="EE0000"/>
+        </w:rPr>
+        <w:t>) and the maximum rate of electron transport for RuBP regeneration (</w:t>
+      </w:r>
+      <w:proofErr w:type="spellStart"/>
+      <w:r>
+        <w:rPr>
+          <w:i/>
+          <w:iCs/>
+          <w:color w:val="EE0000"/>
+        </w:rPr>
+        <w:t>J</w:t>
+      </w:r>
+      <w:r>
+        <w:rPr>
+          <w:iCs/>
+          <w:color w:val="EE0000"/>
+          <w:vertAlign w:val="subscript"/>
+        </w:rPr>
+        <w:t>max</w:t>
+      </w:r>
+      <w:proofErr w:type="spellEnd"/>
+      <w:r>
+        <w:rPr>
+          <w:iCs/>
+          <w:color w:val="EE0000"/>
+        </w:rPr>
+        <w:t xml:space="preserve">) </w:t>
+      </w:r>
+      <w:sdt>
+        <w:sdtPr>
+          <w:rPr>
+            <w:iCs/>
+            <w:color w:val="EE0000"/>
+          </w:rPr>
+          <w:tag w:val="MENDELEY_CITATION_v3_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"/>
+          <w:id w:val="-1267077425"/>
+          <w:placeholder>
+            <w:docPart w:val="9C8A30BB6D308140B3ED2C79E0C53002"/>
+          </w:placeholder>
+        </w:sdtPr>
+        <w:sdtContent>
+          <w:r>
+            <w:rPr>
+              <w:iCs/>
+              <w:color w:val="EE0000"/>
+            </w:rPr>
+            <w:t>(Ali et al., 2015; Farquhar et al., 1980)</w:t>
+          </w:r>
+        </w:sdtContent>
+      </w:sdt>
+      <w:r>
+        <w:rPr>
+          <w:iCs/>
+          <w:color w:val="EE0000"/>
+        </w:rPr>
+        <w:t xml:space="preserve">. These rates are often positively correlated with leaf nitrogen and phosphorus content and are commonly used as a physiological indicator of nutrient stress </w:t>
+      </w:r>
+      <w:sdt>
+        <w:sdtPr>
+          <w:rPr>
+            <w:iCs/>
+            <w:color w:val="EE0000"/>
+          </w:rPr>
+          <w:tag w:val="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"/>
+          <w:id w:val="-993639652"/>
+          <w:placeholder>
+            <w:docPart w:val="757A39BECB97F545A035E128471FF528"/>
+          </w:placeholder>
+        </w:sdtPr>
+        <w:sdtContent>
+          <w:r>
+            <w:rPr>
+              <w:iCs/>
+              <w:color w:val="EE0000"/>
+            </w:rPr>
+            <w:t>(Ellsworth et al., 2022; Evans, 1989; Walker et al., 2014)</w:t>
+          </w:r>
+        </w:sdtContent>
+      </w:sdt>
+      <w:r>
+        <w:rPr>
+          <w:iCs/>
+          <w:color w:val="EE0000"/>
+        </w:rPr>
+        <w:t>. Photosynthesis is also regulated by stomatal conductance, which controls CO</w:t>
+      </w:r>
+      <w:r>
+        <w:rPr>
+          <w:iCs/>
+          <w:color w:val="EE0000"/>
+          <w:vertAlign w:val="subscript"/>
+        </w:rPr>
+        <w:t>2</w:t>
+      </w:r>
+      <w:r>
+        <w:rPr>
+          <w:iCs/>
+          <w:color w:val="EE0000"/>
+        </w:rPr>
+        <w:t xml:space="preserve"> drawdown from the atmosphere and supports transpiration </w:t>
+      </w:r>
+      <w:sdt>
+        <w:sdtPr>
+          <w:rPr>
+            <w:iCs/>
+            <w:color w:val="EE0000"/>
+          </w:rPr>
+          <w:tag w:val="MENDELEY_CITATION_v3_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"/>
+          <w:id w:val="-865748807"/>
+          <w:placeholder>
+            <w:docPart w:val="9C8A30BB6D308140B3ED2C79E0C53002"/>
+          </w:placeholder>
+        </w:sdtPr>
+        <w:sdtContent>
+          <w:r>
+            <w:rPr>
+              <w:color w:val="EE0000"/>
+            </w:rPr>
+            <w:t>(Farquhar &amp; Sharkey, 1982)</w:t>
+          </w:r>
+        </w:sdtContent>
+      </w:sdt>
+      <w:r>
+        <w:rPr>
+          <w:iCs/>
+          <w:color w:val="EE0000"/>
+        </w:rPr>
+        <w:t xml:space="preserve">, allowing for the uptake and transport of water and nutrients to photosynthetic tissues. Stomatal conductance generally declines with </w:t>
+      </w:r>
+      <w:r>
+        <w:rPr>
+          <w:iCs/>
+          <w:color w:val="EE0000"/>
+        </w:rPr>
+        <w:lastRenderedPageBreak/>
+        <w:t xml:space="preserve">increasing water limitation, making it a useful physiological indicator of water stress </w:t>
+      </w:r>
+      <w:sdt>
+        <w:sdtPr>
+          <w:rPr>
+            <w:iCs/>
+            <w:color w:val="EE0000"/>
+          </w:rPr>
+          <w:tag w:val="MENDELEY_CITATION_v3_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"/>
+          <w:id w:val="534394836"/>
+          <w:placeholder>
+            <w:docPart w:val="9C8A30BB6D308140B3ED2C79E0C53002"/>
+          </w:placeholder>
+        </w:sdtPr>
+        <w:sdtContent>
+          <w:r>
+            <w:rPr>
+              <w:iCs/>
+              <w:color w:val="EE0000"/>
+            </w:rPr>
+            <w:t>(Medrano et al., 2002)</w:t>
+          </w:r>
+        </w:sdtContent>
+      </w:sdt>
+      <w:r>
+        <w:rPr>
+          <w:iCs/>
+          <w:color w:val="EE0000"/>
+        </w:rPr>
+        <w:t xml:space="preserve">. Because leaf-level photosynthesis reflects both photosynthetic capacity and stomatal conductance, assessing how each </w:t>
+      </w:r>
+      <w:proofErr w:type="gramStart"/>
+      <w:r>
+        <w:rPr>
+          <w:iCs/>
+          <w:color w:val="EE0000"/>
+        </w:rPr>
+        <w:t>responds</w:t>
+      </w:r>
+      <w:proofErr w:type="gramEnd"/>
+      <w:r>
+        <w:rPr>
+          <w:iCs/>
+          <w:color w:val="EE0000"/>
+        </w:rPr>
+        <w:t xml:space="preserve"> to allelopathic invasion </w:t>
+      </w:r>
+      <w:r>
+        <w:rPr>
+          <w:iCs/>
+          <w:color w:val="EE0000"/>
+        </w:rPr>
+        <w:t xml:space="preserve">can </w:t>
+      </w:r>
+      <w:r>
+        <w:rPr>
+          <w:iCs/>
+          <w:color w:val="EE0000"/>
+        </w:rPr>
+        <w:t>help clarify the physiological mechanisms that drive native species responses.</w:t>
+      </w:r>
+      <w:r>
+        <w:rPr>
+          <w:iCs/>
+          <w:color w:val="EE0000"/>
+        </w:rPr>
+        <w:t>”</w:t>
+      </w:r>
     </w:p>
     <w:p>
       <w:pPr>
@@ -1130,19 +1528,13 @@
         <w:rPr>
           <w:color w:val="EE0000"/>
         </w:rPr>
-        <w:t xml:space="preserve">Thank you for the opportunity to clarify this. This line specifically indicates soil resource limitation, either water availability or soil nutrient availability. </w:t>
-      </w:r>
-      <w:r>
-        <w:rPr>
-          <w:color w:val="EE0000"/>
-        </w:rPr>
-        <w:t xml:space="preserve">The revised sentence now reads: </w:t>
-      </w:r>
-      <w:r>
-        <w:rPr>
-          <w:color w:val="EE0000"/>
-        </w:rPr>
-        <w:t>“However, plants cannot increase nutrient and water uptake to a similar extent in soil resource-limited environments, as soil resource availability is insufficient to acquire and satisfy the demand for photosynthetic enzymes.”</w:t>
+        <w:t>Thank you for the opportunity to clarify this. This line specifically indicates soil resource limitation, either water availability or soil nutrient availability.</w:t>
+      </w:r>
+      <w:r>
+        <w:rPr>
+          <w:color w:val="EE0000"/>
+        </w:rPr>
+        <w:t xml:space="preserve"> However, this sentence has been removed with the updated paragraph (see previous comment).</w:t>
       </w:r>
     </w:p>
     <w:p>
@@ -1230,22 +1622,40 @@
         <w:rPr>
           <w:color w:val="000000"/>
         </w:rPr>
+        <w:t>L116-132: What about competition, irrespective of allelopathic effects. Something more is needed here to say ‘all else being equal’ the allelopathy should…</w:t>
+      </w:r>
+    </w:p>
+    <w:p>
+      <w:pPr>
+        <w:spacing w:after="0" w:line="480" w:lineRule="auto"/>
+        <w:rPr>
+          <w:color w:val="EE0000"/>
+        </w:rPr>
+      </w:pPr>
+      <w:r>
+        <w:rPr>
+          <w:color w:val="EE0000"/>
+        </w:rPr>
+        <w:t xml:space="preserve">Yes, this is a good point. We have modified </w:t>
+      </w:r>
+      <w:r>
+        <w:rPr>
+          <w:color w:val="EE0000"/>
+        </w:rPr>
+        <w:t xml:space="preserve">a sentence in the previous paragraph to now read: “Thus, all else being equal (e.g., competition for soil resources), disruptions in AM fungal mutualisms due to allelopathy could cause native plants to be unable to satisfy the demand to </w:t>
+      </w:r>
+      <w:r>
+        <w:rPr>
+          <w:color w:val="EE0000"/>
+        </w:rPr>
         <w:lastRenderedPageBreak/>
-        <w:t>L116-132: What about competition, irrespective of allelopathic effects. Something more is needed here to say ‘all else being equal’ the allelopathy should…</w:t>
-      </w:r>
-    </w:p>
-    <w:p>
-      <w:pPr>
-        <w:spacing w:after="0" w:line="480" w:lineRule="auto"/>
-        <w:rPr>
-          <w:color w:val="EE0000"/>
-        </w:rPr>
-      </w:pPr>
-      <w:r>
-        <w:rPr>
-          <w:color w:val="EE0000"/>
-        </w:rPr>
-        <w:t>Yes, this is a good point. We have modified this sentence as follows: “”</w:t>
+        <w:t>build</w:t>
+      </w:r>
+      <w:r>
+        <w:rPr>
+          <w:color w:val="EE0000"/>
+        </w:rPr>
+        <w:t xml:space="preserve"> and maintain photosynthetic enzymes and/or maintain optimal stomatal conductance, which may explain why native species exhibit reduced net photosynthesis rates in response to allelopathic invaders (Hale et al., 2011, 2016).</w:t>
       </w:r>
     </w:p>
     <w:p>
@@ -1281,7 +1691,25 @@
         <w:rPr>
           <w:color w:val="EE0000"/>
         </w:rPr>
-        <w:t>We have removed these sentences from the Introduction.</w:t>
+        <w:t>T</w:t>
+      </w:r>
+      <w:r>
+        <w:rPr>
+          <w:color w:val="EE0000"/>
+        </w:rPr>
+        <w:t>hese sentences</w:t>
+      </w:r>
+      <w:r>
+        <w:rPr>
+          <w:color w:val="EE0000"/>
+        </w:rPr>
+        <w:t xml:space="preserve"> have been removed</w:t>
+      </w:r>
+      <w:r>
+        <w:rPr>
+          <w:color w:val="EE0000"/>
+        </w:rPr>
+        <w:t xml:space="preserve"> from the Introduction.</w:t>
       </w:r>
     </w:p>
     <w:p>
@@ -1310,9 +1738,15 @@
       <w:pPr>
         <w:spacing w:after="0" w:line="480" w:lineRule="auto"/>
         <w:rPr>
-          <w:color w:val="000000"/>
-        </w:rPr>
-      </w:pPr>
+          <w:color w:val="EE0000"/>
+        </w:rPr>
+      </w:pPr>
+      <w:r>
+        <w:rPr>
+          <w:color w:val="EE0000"/>
+        </w:rPr>
+        <w:t>Repeated content is now removed.</w:t>
+      </w:r>
     </w:p>
     <w:p>
       <w:pPr>
@@ -1347,7 +1781,7 @@
         <w:rPr>
           <w:color w:val="EE0000"/>
         </w:rPr>
-        <w:t>Done.</w:t>
+        <w:t>PA is now expanded to Pennsylvania and country is now added.</w:t>
       </w:r>
     </w:p>
     <w:p>
@@ -1383,7 +1817,7 @@
         <w:rPr>
           <w:color w:val="EE0000"/>
         </w:rPr>
-        <w:t>Done.</w:t>
+        <w:t>Thank you! Changed as suggested</w:t>
       </w:r>
     </w:p>
     <w:p>
@@ -1412,37 +1846,81 @@
       <w:pPr>
         <w:spacing w:after="0" w:line="480" w:lineRule="auto"/>
         <w:rPr>
-          <w:color w:val="000000"/>
-        </w:rPr>
-      </w:pPr>
-    </w:p>
-    <w:p>
-      <w:pPr>
-        <w:spacing w:after="0" w:line="480" w:lineRule="auto"/>
-        <w:rPr>
-          <w:color w:val="000000"/>
-        </w:rPr>
-      </w:pPr>
-    </w:p>
-    <w:p>
-      <w:pPr>
-        <w:spacing w:after="0" w:line="480" w:lineRule="auto"/>
-        <w:rPr>
-          <w:color w:val="000000"/>
-        </w:rPr>
-      </w:pPr>
-      <w:r>
-        <w:rPr>
-          <w:color w:val="000000"/>
-        </w:rPr>
-        <w:t xml:space="preserve">L363: Was this change after canopy closure, or was this just when it was measured? Presumably there was a gradual change as the canopy closed. It is not a big deal, but it is currently saying </w:t>
-      </w:r>
-      <w:r>
-        <w:rPr>
-          <w:color w:val="000000"/>
+          <w:color w:val="EE0000"/>
+        </w:rPr>
+      </w:pPr>
+      <w:r>
+        <w:rPr>
+          <w:color w:val="EE0000"/>
+        </w:rPr>
+        <w:t xml:space="preserve">This is a great point, soil measurements (and fungal community analyses) have typically been collected using single measurement periods that have not allowed us to trace the temporal variation of these traits. The sentence now reads “Additionally, soil nutrient availability and soil water availability does not differ between </w:t>
+      </w:r>
+      <w:r>
+        <w:rPr>
+          <w:i/>
+          <w:iCs/>
+          <w:color w:val="EE0000"/>
+        </w:rPr>
+        <w:t xml:space="preserve">A. </w:t>
+      </w:r>
+      <w:proofErr w:type="spellStart"/>
+      <w:r>
+        <w:rPr>
+          <w:i/>
+          <w:iCs/>
+          <w:color w:val="EE0000"/>
+        </w:rPr>
+        <w:t>petiolata</w:t>
+      </w:r>
+      <w:proofErr w:type="spellEnd"/>
+      <w:r>
+        <w:rPr>
+          <w:color w:val="EE0000"/>
+        </w:rPr>
+        <w:t xml:space="preserve"> treatments (</w:t>
+      </w:r>
+      <w:proofErr w:type="spellStart"/>
+      <w:r>
+        <w:rPr>
+          <w:color w:val="EE0000"/>
+        </w:rPr>
+        <w:t>Bialic</w:t>
+      </w:r>
+      <w:proofErr w:type="spellEnd"/>
+      <w:r>
+        <w:rPr>
+          <w:color w:val="EE0000"/>
+        </w:rPr>
+        <w:t xml:space="preserve">-Murphy et al., 2021; </w:t>
+      </w:r>
+      <w:r>
+        <w:rPr>
+          <w:color w:val="EE0000"/>
         </w:rPr>
         <w:lastRenderedPageBreak/>
-        <w:t xml:space="preserve">something more than what is </w:t>
+        <w:t>Burke et al., 2019), though these soil measurements have typically been collected over a single timepoint.</w:t>
+      </w:r>
+    </w:p>
+    <w:p>
+      <w:pPr>
+        <w:spacing w:after="0" w:line="480" w:lineRule="auto"/>
+        <w:rPr>
+          <w:color w:val="000000"/>
+        </w:rPr>
+      </w:pPr>
+    </w:p>
+    <w:p>
+      <w:pPr>
+        <w:spacing w:after="0" w:line="480" w:lineRule="auto"/>
+        <w:rPr>
+          <w:color w:val="000000"/>
+        </w:rPr>
+      </w:pPr>
+      <w:r>
+        <w:rPr>
+          <w:color w:val="000000"/>
+        </w:rPr>
+        <w:t xml:space="preserve">L363: Was this change after canopy closure, or was this just when it was measured? Presumably there was a gradual change as the canopy closed. It is not a big deal, but it is currently saying something more than what is </w:t>
       </w:r>
       <w:proofErr w:type="gramStart"/>
       <w:r>
@@ -1470,140 +1948,280 @@
         <w:rPr>
           <w:color w:val="EE0000"/>
         </w:rPr>
-        <w:t xml:space="preserve">This is a great point and is the subject of some forthcoming work from a second field season. In the present manuscript, we appreciate the suggestion to be more careful with our wording and characterization of the results and have </w:t>
+        <w:t>This is a great point. We have changed our phrasing in the remainder of the Results section and in the Discussion section to more accurately reflect the measurement collection strategy.</w:t>
+      </w:r>
+    </w:p>
+    <w:p>
+      <w:pPr>
+        <w:spacing w:after="0" w:line="480" w:lineRule="auto"/>
+        <w:rPr>
+          <w:color w:val="EE0000"/>
+        </w:rPr>
+      </w:pPr>
+    </w:p>
+    <w:p>
+      <w:pPr>
+        <w:spacing w:after="0" w:line="480" w:lineRule="auto"/>
+        <w:rPr>
+          <w:color w:val="000000"/>
+        </w:rPr>
+      </w:pPr>
+      <w:r>
+        <w:rPr>
+          <w:color w:val="000000"/>
+        </w:rPr>
+        <w:t>Figure 3 could be simplified by removing duplicated axes titles in on the y-axes in the second column and the ‘Tree canopy status’ label on the x axis and potentially species headings in a, b, c, d.</w:t>
+      </w:r>
+    </w:p>
+    <w:p>
+      <w:pPr>
+        <w:spacing w:after="0" w:line="480" w:lineRule="auto"/>
+        <w:rPr>
+          <w:color w:val="EE0000"/>
+        </w:rPr>
+      </w:pPr>
+      <w:r>
+        <w:rPr>
+          <w:color w:val="EE0000"/>
+        </w:rPr>
+        <w:t>Thank you for the suggestion, we have removed duplicated axis labels in this figure and have extended this to remove duplicate axis titles in all other figures.</w:t>
+      </w:r>
+    </w:p>
+    <w:p>
+      <w:pPr>
+        <w:spacing w:after="0" w:line="480" w:lineRule="auto"/>
+        <w:rPr>
+          <w:color w:val="000000"/>
+        </w:rPr>
+      </w:pPr>
+    </w:p>
+    <w:p>
+      <w:pPr>
+        <w:spacing w:after="0" w:line="480" w:lineRule="auto"/>
+        <w:rPr>
+          <w:color w:val="000000"/>
+        </w:rPr>
+      </w:pPr>
+      <w:r>
+        <w:rPr>
+          <w:color w:val="000000"/>
+        </w:rPr>
+        <w:t xml:space="preserve">L487: What did </w:t>
+      </w:r>
+      <w:proofErr w:type="spellStart"/>
+      <w:r>
+        <w:rPr>
+          <w:color w:val="000000"/>
+        </w:rPr>
+        <w:t>Bialic</w:t>
+      </w:r>
+      <w:proofErr w:type="spellEnd"/>
+      <w:r>
+        <w:rPr>
+          <w:color w:val="000000"/>
+        </w:rPr>
+        <w:t>-Murphy et al. (2021) find? Expand here or refer to Table 1, and specific rows.</w:t>
+      </w:r>
+    </w:p>
+    <w:p>
+      <w:pPr>
+        <w:spacing w:line="480" w:lineRule="auto"/>
+        <w:rPr>
+          <w:color w:val="0E101A"/>
+        </w:rPr>
+      </w:pPr>
+      <w:r>
+        <w:rPr>
+          <w:color w:val="EE0000"/>
+        </w:rPr>
+        <w:t xml:space="preserve">Thank you for this suggestion. </w:t>
+      </w:r>
+      <w:r>
+        <w:rPr>
+          <w:color w:val="EE0000"/>
+        </w:rPr>
+        <w:t>We have modified this sentence to now read “</w:t>
+      </w:r>
+      <w:r>
+        <w:rPr>
+          <w:color w:val="EE0000"/>
+        </w:rPr>
+        <w:t xml:space="preserve">Building on results reported in </w:t>
+      </w:r>
+      <w:sdt>
+        <w:sdtPr>
+          <w:rPr>
+            <w:color w:val="EE0000"/>
+          </w:rPr>
+          <w:tag w:val="MENDELEY_CITATION_v3_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"/>
+          <w:id w:val="401035266"/>
+          <w:placeholder>
+            <w:docPart w:val="5C62B1591B1E1045A658D3233D8660F8"/>
+          </w:placeholder>
+        </w:sdtPr>
+        <w:sdtContent>
+          <w:proofErr w:type="spellStart"/>
+          <w:r>
+            <w:rPr>
+              <w:color w:val="EE0000"/>
+            </w:rPr>
+            <w:t>Bialic</w:t>
+          </w:r>
+          <w:proofErr w:type="spellEnd"/>
+          <w:r>
+            <w:rPr>
+              <w:color w:val="EE0000"/>
+            </w:rPr>
+            <w:t>-Murphy et al. (2021)</w:t>
+          </w:r>
+        </w:sdtContent>
+      </w:sdt>
+      <w:r>
+        <w:rPr>
+          <w:color w:val="EE0000"/>
+        </w:rPr>
+        <w:t xml:space="preserve">, who showed that </w:t>
+      </w:r>
+      <w:r>
+        <w:rPr>
+          <w:i/>
+          <w:iCs/>
+          <w:color w:val="EE0000"/>
+        </w:rPr>
+        <w:t xml:space="preserve">A. </w:t>
+      </w:r>
+      <w:proofErr w:type="spellStart"/>
+      <w:r>
+        <w:rPr>
+          <w:i/>
+          <w:iCs/>
+          <w:color w:val="EE0000"/>
+        </w:rPr>
+        <w:t>petiolata</w:t>
+      </w:r>
+      <w:proofErr w:type="spellEnd"/>
+      <w:r>
+        <w:rPr>
+          <w:color w:val="EE0000"/>
+        </w:rPr>
+        <w:t xml:space="preserve"> treatments modify AMF community structure and native plant nutrient and water economies (Table 1), these observations suggest that </w:t>
+      </w:r>
+      <w:r>
+        <w:rPr>
+          <w:i/>
+          <w:color w:val="EE0000"/>
+        </w:rPr>
+        <w:t xml:space="preserve">A. </w:t>
+      </w:r>
+      <w:proofErr w:type="spellStart"/>
+      <w:r>
+        <w:rPr>
+          <w:i/>
+          <w:color w:val="EE0000"/>
+        </w:rPr>
+        <w:t>petiolata</w:t>
+      </w:r>
+      <w:proofErr w:type="spellEnd"/>
+      <w:r>
+        <w:rPr>
+          <w:color w:val="EE0000"/>
+        </w:rPr>
+        <w:t xml:space="preserve"> invasion modifies net photosynthesis rates by altering nutrient uptake </w:t>
+      </w:r>
+      <w:r>
+        <w:rPr>
+          <w:color w:val="EE0000"/>
+        </w:rPr>
+        <w:lastRenderedPageBreak/>
+        <w:t xml:space="preserve">and allocation to photosynthetic enzymes in </w:t>
+      </w:r>
+      <w:r>
+        <w:rPr>
+          <w:i/>
+          <w:color w:val="EE0000"/>
+        </w:rPr>
+        <w:t>Trillium</w:t>
+      </w:r>
+      <w:r>
+        <w:rPr>
+          <w:color w:val="EE0000"/>
+        </w:rPr>
+        <w:t xml:space="preserve"> spp. and by altering water uptake and use for photosynthesis in </w:t>
+      </w:r>
+      <w:r>
+        <w:rPr>
+          <w:i/>
+          <w:color w:val="EE0000"/>
+        </w:rPr>
+        <w:t xml:space="preserve">M. </w:t>
+      </w:r>
+      <w:proofErr w:type="spellStart"/>
+      <w:r>
+        <w:rPr>
+          <w:i/>
+          <w:color w:val="EE0000"/>
+        </w:rPr>
+        <w:t>racemosum</w:t>
+      </w:r>
+      <w:proofErr w:type="spellEnd"/>
+      <w:r>
+        <w:rPr>
+          <w:color w:val="EE0000"/>
+        </w:rPr>
+        <w:t>.</w:t>
+      </w:r>
+      <w:r>
+        <w:rPr>
+          <w:color w:val="EE0000"/>
+        </w:rPr>
+        <w:t>”</w:t>
+      </w:r>
+    </w:p>
+    <w:p>
+      <w:pPr>
+        <w:spacing w:after="0" w:line="480" w:lineRule="auto"/>
+        <w:rPr>
+          <w:color w:val="000000"/>
+        </w:rPr>
+      </w:pPr>
+    </w:p>
+    <w:p>
+      <w:pPr>
+        <w:spacing w:after="0" w:line="480" w:lineRule="auto"/>
+        <w:rPr>
+          <w:color w:val="000000"/>
+        </w:rPr>
+      </w:pPr>
+      <w:r>
+        <w:rPr>
+          <w:color w:val="000000"/>
+        </w:rPr>
+        <w:t xml:space="preserve">Figures – overall great </w:t>
+      </w:r>
+      <w:proofErr w:type="spellStart"/>
+      <w:r>
+        <w:rPr>
+          <w:color w:val="000000"/>
+        </w:rPr>
+        <w:t>colour</w:t>
+      </w:r>
+      <w:proofErr w:type="spellEnd"/>
+      <w:r>
+        <w:rPr>
+          <w:color w:val="000000"/>
+        </w:rPr>
+        <w:t xml:space="preserve"> selection, </w:t>
       </w:r>
       <w:proofErr w:type="gramStart"/>
       <w:r>
         <w:rPr>
-          <w:color w:val="EE0000"/>
-        </w:rPr>
-        <w:t>made adjustments</w:t>
+          <w:color w:val="000000"/>
+        </w:rPr>
+        <w:t>really clear</w:t>
       </w:r>
       <w:proofErr w:type="gramEnd"/>
       <w:r>
         <w:rPr>
-          <w:color w:val="EE0000"/>
-        </w:rPr>
-        <w:t xml:space="preserve"> accordingly.</w:t>
-      </w:r>
-    </w:p>
-    <w:p>
-      <w:pPr>
-        <w:spacing w:after="0" w:line="480" w:lineRule="auto"/>
-        <w:rPr>
-          <w:color w:val="EE0000"/>
-        </w:rPr>
-      </w:pPr>
-    </w:p>
-    <w:p>
-      <w:pPr>
-        <w:spacing w:after="0" w:line="480" w:lineRule="auto"/>
-        <w:rPr>
-          <w:color w:val="000000"/>
-        </w:rPr>
-      </w:pPr>
-      <w:r>
-        <w:rPr>
-          <w:color w:val="000000"/>
-        </w:rPr>
-        <w:t>Figure 3 could be simplified by removing duplicated axes titles in on the y-axes in the second column and the ‘Tree canopy status’ label on the x axis and potentially species headings in a, b, c, d.</w:t>
-      </w:r>
-    </w:p>
-    <w:p>
-      <w:pPr>
-        <w:spacing w:after="0" w:line="480" w:lineRule="auto"/>
-        <w:rPr>
-          <w:color w:val="EE0000"/>
-        </w:rPr>
-      </w:pPr>
-      <w:r>
-        <w:rPr>
-          <w:color w:val="EE0000"/>
-        </w:rPr>
-        <w:t>Thank you for the suggestion, we have removed duplicated axis labels in this figure and have extended this to remove duplicate axis titles in all other figures.</w:t>
-      </w:r>
-    </w:p>
-    <w:p>
-      <w:pPr>
-        <w:spacing w:after="0" w:line="480" w:lineRule="auto"/>
-        <w:rPr>
-          <w:color w:val="000000"/>
-        </w:rPr>
-      </w:pPr>
-    </w:p>
-    <w:p>
-      <w:pPr>
-        <w:spacing w:after="0" w:line="480" w:lineRule="auto"/>
-        <w:rPr>
-          <w:color w:val="000000"/>
-        </w:rPr>
-      </w:pPr>
-      <w:r>
-        <w:rPr>
-          <w:color w:val="000000"/>
-        </w:rPr>
-        <w:t xml:space="preserve">L487: What did </w:t>
-      </w:r>
-      <w:proofErr w:type="spellStart"/>
-      <w:r>
-        <w:rPr>
-          <w:color w:val="000000"/>
-        </w:rPr>
-        <w:t>Bialic</w:t>
-      </w:r>
-      <w:proofErr w:type="spellEnd"/>
-      <w:r>
-        <w:rPr>
-          <w:color w:val="000000"/>
-        </w:rPr>
-        <w:t>-Murphy et al. (2021) find? Expand here or refer to Table 1, and specific rows.</w:t>
-      </w:r>
-    </w:p>
-    <w:p>
-      <w:pPr>
-        <w:spacing w:after="0" w:line="480" w:lineRule="auto"/>
-        <w:rPr>
-          <w:color w:val="000000"/>
-        </w:rPr>
-      </w:pPr>
-    </w:p>
-    <w:p>
-      <w:pPr>
-        <w:spacing w:after="0" w:line="480" w:lineRule="auto"/>
-        <w:rPr>
-          <w:color w:val="000000"/>
-        </w:rPr>
-      </w:pPr>
-      <w:r>
-        <w:rPr>
-          <w:color w:val="000000"/>
-        </w:rPr>
-        <w:t xml:space="preserve">Figures – overall great </w:t>
-      </w:r>
-      <w:proofErr w:type="spellStart"/>
-      <w:r>
-        <w:rPr>
-          <w:color w:val="000000"/>
-        </w:rPr>
-        <w:t>colour</w:t>
-      </w:r>
-      <w:proofErr w:type="spellEnd"/>
-      <w:r>
-        <w:rPr>
-          <w:color w:val="000000"/>
-        </w:rPr>
-        <w:t xml:space="preserve"> selection, </w:t>
-      </w:r>
-      <w:proofErr w:type="gramStart"/>
-      <w:r>
-        <w:rPr>
-          <w:color w:val="000000"/>
-        </w:rPr>
-        <w:t>really clear</w:t>
-      </w:r>
-      <w:proofErr w:type="gramEnd"/>
-      <w:r>
-        <w:rPr>
           <w:color w:val="000000"/>
         </w:rPr>
         <w:t xml:space="preserve"> figure legends. Consistency throughout makes them easy to follow.</w:t>
@@ -1670,7 +2288,6 @@
         <w:rPr>
           <w:color w:val="000000"/>
         </w:rPr>
-        <w:lastRenderedPageBreak/>
         <w:t>Comments to the Corresponding author</w:t>
       </w:r>
       <w:r>
@@ -1750,6 +2367,7 @@
         <w:rPr>
           <w:color w:val="000000"/>
         </w:rPr>
+        <w:lastRenderedPageBreak/>
         <w:t xml:space="preserve">The Introduction provides a quite robust background upon which the authors build up their mechanistic explanation. However, a lack of direct measurement of the </w:t>
       </w:r>
       <w:proofErr w:type="spellStart"/>
@@ -1882,28 +2500,303 @@
         <w:rPr>
           <w:color w:val="EE0000"/>
         </w:rPr>
+        <w:t xml:space="preserve">Thank you for the positive comment about our Introduction. The reviewer raises some important points here and, indeed, </w:t>
+      </w:r>
+      <w:proofErr w:type="spellStart"/>
+      <w:r>
+        <w:rPr>
+          <w:color w:val="EE0000"/>
+        </w:rPr>
+        <w:t>Bialic</w:t>
+      </w:r>
+      <w:proofErr w:type="spellEnd"/>
+      <w:r>
+        <w:rPr>
+          <w:color w:val="EE0000"/>
+        </w:rPr>
+        <w:t xml:space="preserve">-Murphy et al. (2021) find limited support for </w:t>
+      </w:r>
+      <w:r>
+        <w:rPr>
+          <w:i/>
+          <w:iCs/>
+          <w:color w:val="EE0000"/>
+        </w:rPr>
+        <w:t xml:space="preserve">A. </w:t>
+      </w:r>
+      <w:proofErr w:type="spellStart"/>
+      <w:r>
+        <w:rPr>
+          <w:i/>
+          <w:iCs/>
+          <w:color w:val="EE0000"/>
+        </w:rPr>
+        <w:t>petiolata</w:t>
+      </w:r>
+      <w:proofErr w:type="spellEnd"/>
+      <w:r>
+        <w:rPr>
+          <w:color w:val="EE0000"/>
+        </w:rPr>
+        <w:t xml:space="preserve"> effects on root colonization and aseptate hyphae. However, differences in fungal community composition in the mineral soil layer could have lasting impacts on plant communities, especially if shifts in AM fungal communities are associated with either more generalist fungi or an increase in the relative proportion of pathogenic fungi. Indeed,</w:t>
+      </w:r>
+      <w:r>
+        <w:rPr>
+          <w:color w:val="EE0000"/>
+        </w:rPr>
+        <w:t xml:space="preserve"> t</w:t>
+      </w:r>
+      <w:r>
+        <w:rPr>
+          <w:color w:val="EE0000"/>
+        </w:rPr>
+        <w:t>he link between AM fungal community structure and plant physiological responses are speculative and are intended to be presented as such. There are other works in the pipeline that more thoroughly address the mechanistic link between AM fungal communities and plant physiology from which this work was designed to provide the foundation for.</w:t>
+      </w:r>
+      <w:r>
+        <w:rPr>
+          <w:color w:val="EE0000"/>
+        </w:rPr>
+        <w:t xml:space="preserve"> We address this in a new study limitations section of the </w:t>
+      </w:r>
+      <w:r>
+        <w:rPr>
+          <w:i/>
+          <w:iCs/>
+          <w:color w:val="EE0000"/>
+        </w:rPr>
+        <w:t>Discussion</w:t>
+      </w:r>
+      <w:r>
+        <w:rPr>
+          <w:color w:val="EE0000"/>
+        </w:rPr>
+        <w:t>.</w:t>
+      </w:r>
+    </w:p>
+    <w:p>
+      <w:pPr>
+        <w:spacing w:after="0" w:line="480" w:lineRule="auto"/>
+        <w:rPr>
+          <w:color w:val="000000"/>
+        </w:rPr>
+      </w:pPr>
+    </w:p>
+    <w:p>
+      <w:pPr>
+        <w:spacing w:after="0" w:line="480" w:lineRule="auto"/>
+        <w:rPr>
+          <w:color w:val="000000"/>
+        </w:rPr>
+      </w:pPr>
+      <w:r>
+        <w:rPr>
+          <w:color w:val="000000"/>
+        </w:rPr>
+        <w:t xml:space="preserve">The main findings indicated that </w:t>
+      </w:r>
+      <w:r>
+        <w:rPr>
+          <w:i/>
+          <w:iCs/>
+          <w:color w:val="000000"/>
+        </w:rPr>
+        <w:t>Trillium</w:t>
+      </w:r>
+      <w:r>
+        <w:rPr>
+          <w:color w:val="000000"/>
+        </w:rPr>
+        <w:t xml:space="preserve"> spp. responded to the presence of </w:t>
+      </w:r>
+      <w:r>
+        <w:rPr>
+          <w:i/>
+          <w:iCs/>
+          <w:color w:val="000000"/>
+        </w:rPr>
+        <w:t xml:space="preserve">A. </w:t>
+      </w:r>
+      <w:proofErr w:type="spellStart"/>
+      <w:r>
+        <w:rPr>
+          <w:i/>
+          <w:iCs/>
+          <w:color w:val="000000"/>
+        </w:rPr>
+        <w:t>petiolat</w:t>
+      </w:r>
+      <w:r>
+        <w:rPr>
+          <w:i/>
+          <w:iCs/>
+          <w:color w:val="000000"/>
+        </w:rPr>
+        <w:t>a</w:t>
+      </w:r>
+      <w:proofErr w:type="spellEnd"/>
+      <w:r>
+        <w:rPr>
+          <w:color w:val="000000"/>
+        </w:rPr>
+        <w:t xml:space="preserve"> only under closed canopy conditions, while </w:t>
+      </w:r>
+      <w:r>
+        <w:rPr>
+          <w:i/>
+          <w:iCs/>
+          <w:color w:val="000000"/>
+        </w:rPr>
+        <w:t xml:space="preserve">M. </w:t>
+      </w:r>
+      <w:proofErr w:type="spellStart"/>
+      <w:r>
+        <w:rPr>
+          <w:i/>
+          <w:iCs/>
+          <w:color w:val="000000"/>
+        </w:rPr>
+        <w:t>racemosum</w:t>
+      </w:r>
+      <w:proofErr w:type="spellEnd"/>
+      <w:r>
+        <w:rPr>
+          <w:color w:val="000000"/>
+        </w:rPr>
+        <w:t xml:space="preserve"> always responded to </w:t>
+      </w:r>
+      <w:r>
+        <w:rPr>
+          <w:i/>
+          <w:iCs/>
+          <w:color w:val="000000"/>
+        </w:rPr>
+        <w:t xml:space="preserve">A. </w:t>
+      </w:r>
+      <w:proofErr w:type="spellStart"/>
+      <w:r>
+        <w:rPr>
+          <w:i/>
+          <w:iCs/>
+          <w:color w:val="000000"/>
+        </w:rPr>
+        <w:t>petiolat</w:t>
+      </w:r>
+      <w:r>
+        <w:rPr>
+          <w:i/>
+          <w:iCs/>
+          <w:color w:val="000000"/>
+        </w:rPr>
+        <w:t>a</w:t>
+      </w:r>
+      <w:proofErr w:type="spellEnd"/>
+      <w:r>
+        <w:rPr>
+          <w:color w:val="000000"/>
+        </w:rPr>
+        <w:t xml:space="preserve"> </w:t>
+      </w:r>
+      <w:r>
+        <w:rPr>
+          <w:color w:val="000000"/>
+        </w:rPr>
         <w:lastRenderedPageBreak/>
-        <w:t xml:space="preserve">Thank you for the positive comment about our Introduction. The reviewer raises some important points here and, indeed, </w:t>
-      </w:r>
-      <w:proofErr w:type="spellStart"/>
-      <w:r>
-        <w:rPr>
-          <w:color w:val="EE0000"/>
-        </w:rPr>
-        <w:t>Bialic</w:t>
-      </w:r>
-      <w:proofErr w:type="spellEnd"/>
-      <w:r>
-        <w:rPr>
-          <w:color w:val="EE0000"/>
-        </w:rPr>
-        <w:t xml:space="preserve">-Murphy et al. (2021) find limited support for </w:t>
-      </w:r>
-      <w:r>
-        <w:rPr>
-          <w:i/>
-          <w:iCs/>
-          <w:color w:val="EE0000"/>
+        <w:t>independently of canopy openness (timing). If the lack of AM fungal partners later in June may explain the reduced A</w:t>
+      </w:r>
+      <w:r>
+        <w:rPr>
+          <w:color w:val="000000"/>
+          <w:vertAlign w:val="subscript"/>
+        </w:rPr>
+        <w:t>net</w:t>
+      </w:r>
+      <w:r>
+        <w:rPr>
+          <w:color w:val="000000"/>
+        </w:rPr>
+        <w:t xml:space="preserve"> and </w:t>
+      </w:r>
+      <w:proofErr w:type="spellStart"/>
+      <w:r>
+        <w:rPr>
+          <w:color w:val="000000"/>
+        </w:rPr>
+        <w:t>J</w:t>
+      </w:r>
+      <w:r>
+        <w:rPr>
+          <w:color w:val="000000"/>
+          <w:vertAlign w:val="subscript"/>
+        </w:rPr>
+        <w:t>max</w:t>
+      </w:r>
+      <w:proofErr w:type="spellEnd"/>
+      <w:r>
+        <w:rPr>
+          <w:color w:val="000000"/>
+        </w:rPr>
+        <w:t xml:space="preserve"> for </w:t>
+      </w:r>
+      <w:r>
+        <w:rPr>
+          <w:i/>
+          <w:iCs/>
+          <w:color w:val="000000"/>
+        </w:rPr>
+        <w:t>Trillium</w:t>
+      </w:r>
+      <w:r>
+        <w:rPr>
+          <w:color w:val="000000"/>
+        </w:rPr>
+        <w:t xml:space="preserve"> spp., the lack of water may explain the reduced A</w:t>
+      </w:r>
+      <w:r>
+        <w:rPr>
+          <w:color w:val="000000"/>
+          <w:vertAlign w:val="subscript"/>
+        </w:rPr>
+        <w:t>net</w:t>
+      </w:r>
+      <w:r>
+        <w:rPr>
+          <w:color w:val="000000"/>
+        </w:rPr>
+        <w:t xml:space="preserve">, g and increased stomatal limitation for </w:t>
+      </w:r>
+      <w:r>
+        <w:rPr>
+          <w:i/>
+          <w:iCs/>
+          <w:color w:val="000000"/>
+        </w:rPr>
+        <w:t>Maianthemum</w:t>
+      </w:r>
+      <w:r>
+        <w:rPr>
+          <w:color w:val="000000"/>
+        </w:rPr>
+        <w:t xml:space="preserve"> only later in June, not in early May when water is available, even if slightly lower than weeded treatment? Why this kind of response? Why does </w:t>
+      </w:r>
+      <w:r>
+        <w:rPr>
+          <w:i/>
+          <w:iCs/>
+          <w:color w:val="000000"/>
+        </w:rPr>
+        <w:t>Maianthemum</w:t>
+      </w:r>
+      <w:r>
+        <w:rPr>
+          <w:color w:val="000000"/>
+        </w:rPr>
+        <w:t xml:space="preserve"> respond to the presence of </w:t>
+      </w:r>
+      <w:r>
+        <w:rPr>
+          <w:i/>
+          <w:iCs/>
+          <w:color w:val="000000"/>
         </w:rPr>
         <w:t xml:space="preserve">A. </w:t>
       </w:r>
@@ -1912,6 +2805,76 @@
         <w:rPr>
           <w:i/>
           <w:iCs/>
+          <w:color w:val="000000"/>
+        </w:rPr>
+        <w:t>petiolat</w:t>
+      </w:r>
+      <w:r>
+        <w:rPr>
+          <w:i/>
+          <w:iCs/>
+          <w:color w:val="000000"/>
+        </w:rPr>
+        <w:t>a</w:t>
+      </w:r>
+      <w:proofErr w:type="spellEnd"/>
+      <w:r>
+        <w:rPr>
+          <w:color w:val="000000"/>
+        </w:rPr>
+        <w:t xml:space="preserve"> in the first half of May?</w:t>
+      </w:r>
+    </w:p>
+    <w:p>
+      <w:pPr>
+        <w:spacing w:after="0" w:line="480" w:lineRule="auto"/>
+        <w:rPr>
+          <w:color w:val="EE0000"/>
+        </w:rPr>
+      </w:pPr>
+      <w:r>
+        <w:rPr>
+          <w:color w:val="EE0000"/>
+        </w:rPr>
+        <w:t xml:space="preserve">We had similar questions; however, an update to our statistical approach provides some clarity. The previous manuscript submission reported results using models that included some individuals that had measurements collected at a single timepoint. We updated the statistical approach to now include only individuals that had measurements collected at both measurement timepoints and included individual identity as an additional random intercept term to account for repeated measures. This statistical approach allows us to </w:t>
+      </w:r>
+      <w:r>
+        <w:rPr>
+          <w:color w:val="EE0000"/>
+        </w:rPr>
+        <w:t xml:space="preserve">more robustly </w:t>
+      </w:r>
+      <w:r>
+        <w:rPr>
+          <w:color w:val="EE0000"/>
+        </w:rPr>
+        <w:t>assess the temporal effects of treatments on native plant gas exchange</w:t>
+      </w:r>
+      <w:r>
+        <w:rPr>
+          <w:color w:val="EE0000"/>
+        </w:rPr>
+        <w:t xml:space="preserve">. </w:t>
+      </w:r>
+      <w:r>
+        <w:rPr>
+          <w:color w:val="EE0000"/>
+        </w:rPr>
+        <w:t xml:space="preserve">While the main takeaways of the paper remain unchanged, net photosynthesis and stomatal conductance responses to </w:t>
+      </w:r>
+      <w:r>
+        <w:rPr>
+          <w:i/>
+          <w:iCs/>
+          <w:color w:val="EE0000"/>
+        </w:rPr>
+        <w:t xml:space="preserve">A. </w:t>
+      </w:r>
+      <w:proofErr w:type="spellStart"/>
+      <w:r>
+        <w:rPr>
+          <w:i/>
+          <w:iCs/>
           <w:color w:val="EE0000"/>
         </w:rPr>
         <w:t>petiolata</w:t>
@@ -1921,49 +2884,75 @@
         <w:rPr>
           <w:color w:val="EE0000"/>
         </w:rPr>
-        <w:t xml:space="preserve"> effects on root colonization and aseptate hyphae. However, differences in fungal community composition in the mineral soil layer could have lasting impacts on plant communities, especially if shifts in AM fungal communities are associated with either more generalist fungi or an increase in the relative proportion of pathogenic fungi. Indeed, the link between AM fungal community structure and plant physiological responses are speculative and are intended to be presented as such. There are other works in the pipeline that more thoroughly address the mechanistic link between AM fungal communities and plant physiology from which this work was designed to provide the foundation for.</w:t>
-      </w:r>
-    </w:p>
-    <w:p>
-      <w:pPr>
-        <w:spacing w:after="0" w:line="480" w:lineRule="auto"/>
-        <w:rPr>
-          <w:color w:val="000000"/>
-        </w:rPr>
-      </w:pPr>
-    </w:p>
-    <w:p>
-      <w:pPr>
-        <w:spacing w:after="0" w:line="480" w:lineRule="auto"/>
-        <w:rPr>
-          <w:color w:val="000000"/>
-        </w:rPr>
-      </w:pPr>
-      <w:r>
-        <w:rPr>
-          <w:color w:val="000000"/>
-        </w:rPr>
-        <w:t xml:space="preserve">The main findings indicated that </w:t>
-      </w:r>
-      <w:r>
-        <w:rPr>
-          <w:i/>
-          <w:iCs/>
-          <w:color w:val="000000"/>
+        <w:t xml:space="preserve"> treatments in </w:t>
+      </w:r>
+      <w:r>
+        <w:rPr>
+          <w:i/>
+          <w:iCs/>
+          <w:color w:val="EE0000"/>
+        </w:rPr>
+        <w:t xml:space="preserve">M. </w:t>
+      </w:r>
+      <w:proofErr w:type="spellStart"/>
+      <w:r>
+        <w:rPr>
+          <w:i/>
+          <w:iCs/>
+          <w:color w:val="EE0000"/>
+        </w:rPr>
+        <w:t>racemosum</w:t>
+      </w:r>
+      <w:proofErr w:type="spellEnd"/>
+      <w:r>
+        <w:rPr>
+          <w:color w:val="EE0000"/>
+        </w:rPr>
+        <w:t xml:space="preserve"> are now only observed after tree canopy closure. Thus, </w:t>
+      </w:r>
+      <w:r>
+        <w:rPr>
+          <w:i/>
+          <w:iCs/>
+          <w:color w:val="EE0000"/>
         </w:rPr>
         <w:t>Trillium</w:t>
       </w:r>
       <w:r>
         <w:rPr>
-          <w:color w:val="000000"/>
-        </w:rPr>
-        <w:t xml:space="preserve"> spp. responded to the presence of </w:t>
-      </w:r>
-      <w:r>
-        <w:rPr>
-          <w:i/>
-          <w:iCs/>
-          <w:color w:val="000000"/>
+          <w:color w:val="EE0000"/>
+        </w:rPr>
+        <w:t xml:space="preserve"> spp. and </w:t>
+      </w:r>
+      <w:r>
+        <w:rPr>
+          <w:i/>
+          <w:iCs/>
+          <w:color w:val="EE0000"/>
+        </w:rPr>
+        <w:t xml:space="preserve">M. </w:t>
+      </w:r>
+      <w:proofErr w:type="spellStart"/>
+      <w:r>
+        <w:rPr>
+          <w:i/>
+          <w:iCs/>
+          <w:color w:val="EE0000"/>
+        </w:rPr>
+        <w:t>racemosum</w:t>
+      </w:r>
+      <w:proofErr w:type="spellEnd"/>
+      <w:r>
+        <w:rPr>
+          <w:color w:val="EE0000"/>
+        </w:rPr>
+        <w:t xml:space="preserve"> responses to </w:t>
+      </w:r>
+      <w:r>
+        <w:rPr>
+          <w:i/>
+          <w:iCs/>
+          <w:color w:val="EE0000"/>
         </w:rPr>
         <w:t xml:space="preserve">A. </w:t>
       </w:r>
@@ -1972,54 +2961,22 @@
         <w:rPr>
           <w:i/>
           <w:iCs/>
-          <w:color w:val="000000"/>
-        </w:rPr>
-        <w:t>petiolat</w:t>
-      </w:r>
-      <w:r>
-        <w:rPr>
-          <w:i/>
-          <w:iCs/>
-          <w:color w:val="000000"/>
-        </w:rPr>
-        <w:t>a</w:t>
-      </w:r>
-      <w:proofErr w:type="spellEnd"/>
-      <w:r>
-        <w:rPr>
-          <w:color w:val="000000"/>
-        </w:rPr>
-        <w:t xml:space="preserve"> only under closed canopy conditions, while </w:t>
-      </w:r>
-      <w:r>
-        <w:rPr>
-          <w:i/>
-          <w:iCs/>
-          <w:color w:val="000000"/>
-        </w:rPr>
-        <w:t xml:space="preserve">M. </w:t>
-      </w:r>
-      <w:proofErr w:type="spellStart"/>
-      <w:r>
-        <w:rPr>
-          <w:i/>
-          <w:iCs/>
-          <w:color w:val="000000"/>
-        </w:rPr>
-        <w:t>racemosum</w:t>
-      </w:r>
-      <w:proofErr w:type="spellEnd"/>
-      <w:r>
-        <w:rPr>
-          <w:color w:val="000000"/>
-        </w:rPr>
-        <w:t xml:space="preserve"> always responded to </w:t>
-      </w:r>
-      <w:r>
-        <w:rPr>
-          <w:i/>
-          <w:iCs/>
-          <w:color w:val="000000"/>
+          <w:color w:val="EE0000"/>
+        </w:rPr>
+        <w:t>petiolata</w:t>
+      </w:r>
+      <w:proofErr w:type="spellEnd"/>
+      <w:r>
+        <w:rPr>
+          <w:color w:val="EE0000"/>
+        </w:rPr>
+        <w:t xml:space="preserve"> treatments now follow the same pattern, with no treatment differences observed early in the season and significant negative effects of </w:t>
+      </w:r>
+      <w:r>
+        <w:rPr>
+          <w:i/>
+          <w:iCs/>
+          <w:color w:val="EE0000"/>
         </w:rPr>
         <w:t xml:space="preserve">A. </w:t>
       </w:r>
@@ -2028,113 +2985,38 @@
         <w:rPr>
           <w:i/>
           <w:iCs/>
-          <w:color w:val="000000"/>
-        </w:rPr>
-        <w:t>petiolat</w:t>
-      </w:r>
-      <w:r>
-        <w:rPr>
-          <w:i/>
-          <w:iCs/>
-          <w:color w:val="000000"/>
-        </w:rPr>
-        <w:t>a</w:t>
-      </w:r>
-      <w:proofErr w:type="spellEnd"/>
-      <w:r>
-        <w:rPr>
-          <w:color w:val="000000"/>
-        </w:rPr>
-        <w:t xml:space="preserve"> independently of canopy openness (timing). If the lack of AM fungal partners later in June may explain the reduced A</w:t>
-      </w:r>
-      <w:r>
-        <w:rPr>
-          <w:color w:val="000000"/>
-          <w:vertAlign w:val="subscript"/>
-        </w:rPr>
-        <w:t>net</w:t>
-      </w:r>
-      <w:r>
-        <w:rPr>
-          <w:color w:val="000000"/>
-        </w:rPr>
-        <w:t xml:space="preserve"> and </w:t>
-      </w:r>
-      <w:proofErr w:type="spellStart"/>
-      <w:r>
-        <w:rPr>
-          <w:color w:val="000000"/>
-        </w:rPr>
-        <w:t>J</w:t>
-      </w:r>
-      <w:r>
-        <w:rPr>
-          <w:color w:val="000000"/>
-          <w:vertAlign w:val="subscript"/>
-        </w:rPr>
-        <w:t>max</w:t>
-      </w:r>
-      <w:proofErr w:type="spellEnd"/>
-      <w:r>
-        <w:rPr>
-          <w:color w:val="000000"/>
-        </w:rPr>
-        <w:t xml:space="preserve"> for </w:t>
-      </w:r>
-      <w:r>
-        <w:rPr>
-          <w:i/>
-          <w:iCs/>
-          <w:color w:val="000000"/>
-        </w:rPr>
-        <w:t>Trillium</w:t>
-      </w:r>
-      <w:r>
-        <w:rPr>
-          <w:color w:val="000000"/>
-        </w:rPr>
-        <w:t xml:space="preserve"> spp., the lack of water may explain the reduced A</w:t>
-      </w:r>
-      <w:r>
-        <w:rPr>
-          <w:color w:val="000000"/>
-          <w:vertAlign w:val="subscript"/>
-        </w:rPr>
-        <w:t>net</w:t>
-      </w:r>
-      <w:r>
-        <w:rPr>
-          <w:color w:val="000000"/>
-        </w:rPr>
-        <w:t xml:space="preserve">, g and increased stomatal limitation for </w:t>
-      </w:r>
-      <w:r>
-        <w:rPr>
-          <w:i/>
-          <w:iCs/>
-          <w:color w:val="000000"/>
-        </w:rPr>
-        <w:t>Maianthemum</w:t>
-      </w:r>
-      <w:r>
-        <w:rPr>
-          <w:color w:val="000000"/>
-        </w:rPr>
-        <w:t xml:space="preserve"> only later in June, not in early May when water is available, even if slightly lower than weeded treatment? Why this kind of response? Why does </w:t>
-      </w:r>
-      <w:r>
-        <w:rPr>
-          <w:i/>
-          <w:iCs/>
-          <w:color w:val="000000"/>
-        </w:rPr>
-        <w:t>Maianthemum</w:t>
-      </w:r>
-      <w:r>
-        <w:rPr>
-          <w:color w:val="000000"/>
-        </w:rPr>
-        <w:t xml:space="preserve"> respond to the presence of </w:t>
+          <w:color w:val="EE0000"/>
+        </w:rPr>
+        <w:t>petiolata</w:t>
+      </w:r>
+      <w:proofErr w:type="spellEnd"/>
+      <w:r>
+        <w:rPr>
+          <w:color w:val="EE0000"/>
+        </w:rPr>
+        <w:t xml:space="preserve"> observed during the second measurement period.</w:t>
+      </w:r>
+    </w:p>
+    <w:p>
+      <w:pPr>
+        <w:spacing w:after="0" w:line="480" w:lineRule="auto"/>
+        <w:rPr>
+          <w:color w:val="000000"/>
+        </w:rPr>
+      </w:pPr>
+    </w:p>
+    <w:p>
+      <w:pPr>
+        <w:spacing w:after="0" w:line="480" w:lineRule="auto"/>
+        <w:rPr>
+          <w:color w:val="000000"/>
+        </w:rPr>
+      </w:pPr>
+      <w:r>
+        <w:rPr>
+          <w:color w:val="000000"/>
+        </w:rPr>
+        <w:t xml:space="preserve">Moreover, SWC is lower in the </w:t>
       </w:r>
       <w:r>
         <w:rPr>
@@ -2151,73 +3033,47 @@
           <w:iCs/>
           <w:color w:val="000000"/>
         </w:rPr>
-        <w:t>petiolat</w:t>
-      </w:r>
-      <w:r>
-        <w:rPr>
-          <w:i/>
-          <w:iCs/>
-          <w:color w:val="000000"/>
-        </w:rPr>
-        <w:t>a</w:t>
-      </w:r>
-      <w:proofErr w:type="spellEnd"/>
-      <w:r>
-        <w:rPr>
-          <w:color w:val="000000"/>
-        </w:rPr>
-        <w:t xml:space="preserve"> in the first half of May?</w:t>
-      </w:r>
-    </w:p>
-    <w:p>
-      <w:pPr>
-        <w:spacing w:after="0" w:line="480" w:lineRule="auto"/>
-        <w:rPr>
-          <w:color w:val="EE0000"/>
-        </w:rPr>
-      </w:pPr>
-      <w:r>
-        <w:rPr>
-          <w:color w:val="EE0000"/>
-        </w:rPr>
-        <w:t xml:space="preserve">This is a great question. We suspect that reduced water availability early in the growth season may have increased demand for acquiring water in </w:t>
-      </w:r>
-      <w:r>
-        <w:rPr>
-          <w:i/>
-          <w:iCs/>
-          <w:color w:val="EE0000"/>
-        </w:rPr>
-        <w:t>Maianthemum</w:t>
-      </w:r>
-    </w:p>
-    <w:p>
-      <w:pPr>
-        <w:spacing w:after="0" w:line="480" w:lineRule="auto"/>
-        <w:rPr>
-          <w:color w:val="000000"/>
-        </w:rPr>
-      </w:pPr>
-    </w:p>
-    <w:p>
-      <w:pPr>
-        <w:spacing w:after="0" w:line="480" w:lineRule="auto"/>
-        <w:rPr>
-          <w:color w:val="000000"/>
-        </w:rPr>
-      </w:pPr>
-      <w:r>
-        <w:rPr>
-          <w:color w:val="000000"/>
+        <w:t>petiolata</w:t>
+      </w:r>
+      <w:proofErr w:type="spellEnd"/>
+      <w:r>
+        <w:rPr>
+          <w:color w:val="000000"/>
+        </w:rPr>
+        <w:t>-ambient treatment, particularly in June. If AM partners are absent, why is the soil water content lower? If mycorrhizas facilitate water supply to the plant and its consequent reduction into the soil, shouldn't their absence have the opposite effect, i.e., a less pronounced reduction?</w:t>
+      </w:r>
+    </w:p>
+    <w:p>
+      <w:pPr>
+        <w:spacing w:after="0" w:line="480" w:lineRule="auto"/>
+        <w:rPr>
+          <w:color w:val="EE0000"/>
+        </w:rPr>
+      </w:pPr>
+      <w:r>
+        <w:rPr>
+          <w:color w:val="EE0000"/>
         </w:rPr>
         <w:lastRenderedPageBreak/>
-        <w:t xml:space="preserve">Moreover, SWC is lower in the </w:t>
-      </w:r>
-      <w:r>
-        <w:rPr>
-          <w:i/>
-          <w:iCs/>
-          <w:color w:val="000000"/>
+        <w:t xml:space="preserve">Sure, this is a possible </w:t>
+      </w:r>
+      <w:r>
+        <w:rPr>
+          <w:color w:val="EE0000"/>
+        </w:rPr>
+        <w:t>explanation</w:t>
+      </w:r>
+      <w:r>
+        <w:rPr>
+          <w:color w:val="EE0000"/>
+        </w:rPr>
+        <w:t xml:space="preserve">; however, the presence of the allelopathic invader in the </w:t>
+      </w:r>
+      <w:r>
+        <w:rPr>
+          <w:i/>
+          <w:iCs/>
+          <w:color w:val="EE0000"/>
         </w:rPr>
         <w:t xml:space="preserve">A. </w:t>
       </w:r>
@@ -2226,54 +3082,16 @@
         <w:rPr>
           <w:i/>
           <w:iCs/>
-          <w:color w:val="000000"/>
+          <w:color w:val="EE0000"/>
         </w:rPr>
         <w:t>petiolata</w:t>
       </w:r>
       <w:proofErr w:type="spellEnd"/>
       <w:r>
         <w:rPr>
-          <w:color w:val="000000"/>
-        </w:rPr>
-        <w:t>-ambient treatment, particularly in June. If AM partners are absent, why is the soil water content lower? If mycorrhizas facilitate water supply to the plant and its consequent reduction into the soil, shouldn't their absence have the opposite effect, i.e., a less pronounced reduction?</w:t>
-      </w:r>
-    </w:p>
-    <w:p>
-      <w:pPr>
-        <w:spacing w:after="0" w:line="480" w:lineRule="auto"/>
-        <w:rPr>
-          <w:color w:val="EE0000"/>
-        </w:rPr>
-      </w:pPr>
-      <w:r>
-        <w:rPr>
-          <w:color w:val="EE0000"/>
-        </w:rPr>
-        <w:t xml:space="preserve">There are many reasons as to why soil water content might be lower in the </w:t>
-      </w:r>
-      <w:r>
-        <w:rPr>
-          <w:i/>
-          <w:iCs/>
-          <w:color w:val="EE0000"/>
-        </w:rPr>
-        <w:t xml:space="preserve">A. </w:t>
-      </w:r>
-      <w:proofErr w:type="spellStart"/>
-      <w:r>
-        <w:rPr>
-          <w:i/>
-          <w:iCs/>
-          <w:color w:val="EE0000"/>
-        </w:rPr>
-        <w:t>petiolata</w:t>
-      </w:r>
-      <w:proofErr w:type="spellEnd"/>
-      <w:r>
-        <w:rPr>
-          <w:color w:val="EE0000"/>
-        </w:rPr>
-        <w:t xml:space="preserve">-ambient treatment. </w:t>
+          <w:color w:val="EE0000"/>
+        </w:rPr>
+        <w:t>-ambient treatment, especially at high densities, should promote reduced plot-level water availability due to the increased water uptake of the invasive species.</w:t>
       </w:r>
     </w:p>
     <w:p>
@@ -2374,6 +3192,20 @@
       <w:pPr>
         <w:spacing w:after="0" w:line="480" w:lineRule="auto"/>
         <w:rPr>
+          <w:color w:val="EE0000"/>
+        </w:rPr>
+      </w:pPr>
+      <w:r>
+        <w:rPr>
+          <w:color w:val="EE0000"/>
+        </w:rPr>
+        <w:t>Thank you for this suggestion. The sentence now reads as suggested.</w:t>
+      </w:r>
+    </w:p>
+    <w:p>
+      <w:pPr>
+        <w:spacing w:after="0" w:line="480" w:lineRule="auto"/>
+        <w:rPr>
           <w:color w:val="000000"/>
         </w:rPr>
       </w:pPr>
@@ -2404,6 +3236,20 @@
           <w:color w:val="000000"/>
         </w:rPr>
         <w:t xml:space="preserve"> were included as an additional rate-limiting step.” or not?</w:t>
+      </w:r>
+    </w:p>
+    <w:p>
+      <w:pPr>
+        <w:spacing w:after="0" w:line="480" w:lineRule="auto"/>
+        <w:rPr>
+          <w:color w:val="EE0000"/>
+        </w:rPr>
+      </w:pPr>
+      <w:r>
+        <w:rPr>
+          <w:color w:val="EE0000"/>
+        </w:rPr>
+        <w:t>Sure, either works, but we have changed this sentence according to the suggestion.</w:t>
       </w:r>
     </w:p>
     <w:p>
@@ -2490,7 +3336,7 @@
         <w:rPr>
           <w:color w:val="EE0000"/>
         </w:rPr>
-        <w:t>Thank you for this suggestion. Table S1 and S2 have been moved into the main text as Tables 3 and 4. We have also transposed treatments into columns and variables in rows as suggested.</w:t>
+        <w:t>Thank you for this suggestion. Table S1 and S2 have been moved into the main text as Tables 3. We have also transposed treatments into columns and variables in rows as suggested.</w:t>
       </w:r>
     </w:p>
     <w:p>
@@ -2806,7 +3652,37 @@
         <w:rPr>
           <w:color w:val="EE0000"/>
         </w:rPr>
-        <w:t xml:space="preserve">The reviewer’s assessment of our results is correct; however, we call attention to revised results that now report marginal effects of </w:t>
+        <w:t>The reviewer’s assessment of our results is correct</w:t>
+      </w:r>
+      <w:r>
+        <w:rPr>
+          <w:color w:val="EE0000"/>
+        </w:rPr>
+        <w:t xml:space="preserve">. However, we call attention to revised results indicating that the general </w:t>
+      </w:r>
+      <w:r>
+        <w:rPr>
+          <w:i/>
+          <w:iCs/>
+          <w:color w:val="EE0000"/>
+        </w:rPr>
+        <w:t xml:space="preserve">M. </w:t>
+      </w:r>
+      <w:proofErr w:type="spellStart"/>
+      <w:r>
+        <w:rPr>
+          <w:i/>
+          <w:iCs/>
+          <w:color w:val="EE0000"/>
+        </w:rPr>
+        <w:t>racemosum</w:t>
+      </w:r>
+      <w:proofErr w:type="spellEnd"/>
+      <w:r>
+        <w:rPr>
+          <w:color w:val="EE0000"/>
+        </w:rPr>
+        <w:t xml:space="preserve"> response to </w:t>
       </w:r>
       <w:r>
         <w:rPr>
@@ -2830,65 +3706,101 @@
         <w:rPr>
           <w:color w:val="EE0000"/>
         </w:rPr>
-        <w:t xml:space="preserve"> independent of canopy openness on net photosynthesis. (</w:t>
-      </w:r>
-      <w:r>
-        <w:rPr>
-          <w:i/>
-          <w:iCs/>
-          <w:color w:val="EE0000"/>
-        </w:rPr>
-        <w:t>p</w:t>
-      </w:r>
-      <w:r>
-        <w:rPr>
-          <w:color w:val="EE0000"/>
-        </w:rPr>
-        <w:t>=0.062)</w:t>
-      </w:r>
-      <w:r>
-        <w:rPr>
-          <w:color w:val="EE0000"/>
-        </w:rPr>
-        <w:t xml:space="preserve">. Additionally, </w:t>
-      </w:r>
-      <w:r>
-        <w:rPr>
-          <w:i/>
-          <w:iCs/>
-          <w:color w:val="EE0000"/>
-        </w:rPr>
-        <w:t xml:space="preserve">M. </w:t>
-      </w:r>
-      <w:proofErr w:type="spellStart"/>
-      <w:r>
-        <w:rPr>
-          <w:i/>
-          <w:iCs/>
-          <w:color w:val="EE0000"/>
-        </w:rPr>
-        <w:t>racemosum</w:t>
-      </w:r>
-      <w:proofErr w:type="spellEnd"/>
-      <w:r>
-        <w:rPr>
-          <w:color w:val="EE0000"/>
-        </w:rPr>
-        <w:t xml:space="preserve"> responses to </w:t>
-      </w:r>
-      <w:r>
-        <w:rPr>
-          <w:i/>
-          <w:iCs/>
-          <w:color w:val="EE0000"/>
-        </w:rPr>
-        <w:t>A. petiolate</w:t>
-      </w:r>
-      <w:r>
-        <w:rPr>
-          <w:color w:val="EE0000"/>
-        </w:rPr>
-        <w:t xml:space="preserve"> are also strongest under closed canopy.</w:t>
+        <w:t xml:space="preserve"> treatment is now driven by a significant negative effect of </w:t>
+      </w:r>
+      <w:r>
+        <w:rPr>
+          <w:i/>
+          <w:iCs/>
+          <w:color w:val="EE0000"/>
+        </w:rPr>
+        <w:t xml:space="preserve">A. </w:t>
+      </w:r>
+      <w:proofErr w:type="spellStart"/>
+      <w:r>
+        <w:rPr>
+          <w:i/>
+          <w:iCs/>
+          <w:color w:val="EE0000"/>
+        </w:rPr>
+        <w:t>petiolata</w:t>
+      </w:r>
+      <w:proofErr w:type="spellEnd"/>
+      <w:r>
+        <w:rPr>
+          <w:color w:val="EE0000"/>
+        </w:rPr>
+        <w:t xml:space="preserve"> on net photosynthesis, stomatal conductance, and stomatal limitation after tree canopy closure, with no effect of </w:t>
+      </w:r>
+      <w:r>
+        <w:rPr>
+          <w:i/>
+          <w:iCs/>
+          <w:color w:val="EE0000"/>
+        </w:rPr>
+        <w:t xml:space="preserve">A. </w:t>
+      </w:r>
+      <w:proofErr w:type="spellStart"/>
+      <w:r>
+        <w:rPr>
+          <w:i/>
+          <w:iCs/>
+          <w:color w:val="EE0000"/>
+        </w:rPr>
+        <w:t>petiolata</w:t>
+      </w:r>
+      <w:proofErr w:type="spellEnd"/>
+      <w:r>
+        <w:rPr>
+          <w:color w:val="EE0000"/>
+        </w:rPr>
+        <w:t xml:space="preserve"> treatment on these parameters before tree canopy closure. This complements the timing of </w:t>
+      </w:r>
+      <w:r>
+        <w:rPr>
+          <w:i/>
+          <w:iCs/>
+          <w:color w:val="EE0000"/>
+        </w:rPr>
+        <w:t>Trillium</w:t>
+      </w:r>
+      <w:r>
+        <w:rPr>
+          <w:color w:val="EE0000"/>
+        </w:rPr>
+        <w:t xml:space="preserve"> spp. responses to </w:t>
+      </w:r>
+      <w:r>
+        <w:rPr>
+          <w:i/>
+          <w:iCs/>
+          <w:color w:val="EE0000"/>
+        </w:rPr>
+        <w:t xml:space="preserve">A. </w:t>
+      </w:r>
+      <w:proofErr w:type="spellStart"/>
+      <w:r>
+        <w:rPr>
+          <w:i/>
+          <w:iCs/>
+          <w:color w:val="EE0000"/>
+        </w:rPr>
+        <w:t>petiolata</w:t>
+      </w:r>
+      <w:proofErr w:type="spellEnd"/>
+      <w:r>
+        <w:rPr>
+          <w:i/>
+          <w:iCs/>
+          <w:color w:val="EE0000"/>
+        </w:rPr>
+        <w:t xml:space="preserve"> </w:t>
+      </w:r>
+      <w:r>
+        <w:rPr>
+          <w:color w:val="EE0000"/>
+        </w:rPr>
+        <w:t>treatment.</w:t>
       </w:r>
     </w:p>
     <w:p>
@@ -3157,6 +4069,56 @@
       <w:pPr>
         <w:spacing w:after="0" w:line="480" w:lineRule="auto"/>
         <w:rPr>
+          <w:color w:val="EE0000"/>
+        </w:rPr>
+      </w:pPr>
+      <w:r>
+        <w:rPr>
+          <w:color w:val="EE0000"/>
+        </w:rPr>
+        <w:t xml:space="preserve">Please see our comments above about our revised statistical approach, which now suggests that both species demonstrate complementary responses to </w:t>
+      </w:r>
+      <w:r>
+        <w:rPr>
+          <w:i/>
+          <w:iCs/>
+          <w:color w:val="EE0000"/>
+        </w:rPr>
+        <w:t xml:space="preserve">A. </w:t>
+      </w:r>
+      <w:proofErr w:type="spellStart"/>
+      <w:r>
+        <w:rPr>
+          <w:i/>
+          <w:iCs/>
+          <w:color w:val="EE0000"/>
+        </w:rPr>
+        <w:t>petiolata</w:t>
+      </w:r>
+      <w:proofErr w:type="spellEnd"/>
+      <w:r>
+        <w:rPr>
+          <w:color w:val="EE0000"/>
+        </w:rPr>
+        <w:t xml:space="preserve"> </w:t>
+      </w:r>
+      <w:r>
+        <w:rPr>
+          <w:color w:val="EE0000"/>
+        </w:rPr>
+        <w:t>treatment</w:t>
+      </w:r>
+      <w:r>
+        <w:rPr>
+          <w:color w:val="EE0000"/>
+        </w:rPr>
+        <w:t>.</w:t>
+      </w:r>
+    </w:p>
+    <w:p>
+      <w:pPr>
+        <w:spacing w:after="0" w:line="480" w:lineRule="auto"/>
+        <w:rPr>
           <w:color w:val="000000"/>
         </w:rPr>
       </w:pPr>
@@ -3226,6 +4188,36 @@
         </w:rPr>
         <w:t>Updated analyses suggest that net photosynthesis responses only occur later in the season</w:t>
       </w:r>
+      <w:r>
+        <w:rPr>
+          <w:color w:val="EE0000"/>
+        </w:rPr>
+        <w:t xml:space="preserve"> despite a general </w:t>
+      </w:r>
+      <w:r>
+        <w:rPr>
+          <w:i/>
+          <w:iCs/>
+          <w:color w:val="EE0000"/>
+        </w:rPr>
+        <w:t xml:space="preserve">A. </w:t>
+      </w:r>
+      <w:proofErr w:type="spellStart"/>
+      <w:r>
+        <w:rPr>
+          <w:i/>
+          <w:iCs/>
+          <w:color w:val="EE0000"/>
+        </w:rPr>
+        <w:t>petiolata</w:t>
+      </w:r>
+      <w:proofErr w:type="spellEnd"/>
+      <w:r>
+        <w:rPr>
+          <w:color w:val="EE0000"/>
+        </w:rPr>
+        <w:t xml:space="preserve"> effect detected in the statistical models.</w:t>
+      </w:r>
     </w:p>
     <w:p>
       <w:pPr>
@@ -3296,6 +4288,14 @@
           <w:color w:val="000000"/>
         </w:rPr>
       </w:pPr>
+    </w:p>
+    <w:p>
+      <w:pPr>
+        <w:spacing w:after="0" w:line="480" w:lineRule="auto"/>
+        <w:rPr>
+          <w:color w:val="000000"/>
+        </w:rPr>
+      </w:pPr>
       <w:r>
         <w:rPr>
           <w:color w:val="000000"/>
@@ -3331,6 +4331,104 @@
       <w:pPr>
         <w:spacing w:after="0" w:line="480" w:lineRule="auto"/>
         <w:rPr>
+          <w:color w:val="EE0000"/>
+        </w:rPr>
+      </w:pPr>
+      <w:r>
+        <w:rPr>
+          <w:color w:val="EE0000"/>
+        </w:rPr>
+        <w:t xml:space="preserve">Yes, this is plausible; however, it is also likely that presence of additional plants in the </w:t>
+      </w:r>
+      <w:r>
+        <w:rPr>
+          <w:i/>
+          <w:iCs/>
+          <w:color w:val="EE0000"/>
+        </w:rPr>
+        <w:t xml:space="preserve">A. </w:t>
+      </w:r>
+      <w:proofErr w:type="spellStart"/>
+      <w:r>
+        <w:rPr>
+          <w:i/>
+          <w:iCs/>
+          <w:color w:val="EE0000"/>
+        </w:rPr>
+        <w:t>petiolata</w:t>
+      </w:r>
+      <w:proofErr w:type="spellEnd"/>
+      <w:r>
+        <w:rPr>
+          <w:color w:val="EE0000"/>
+        </w:rPr>
+        <w:t xml:space="preserve">-ambient treatment (i.e. </w:t>
+      </w:r>
+      <w:r>
+        <w:rPr>
+          <w:i/>
+          <w:iCs/>
+          <w:color w:val="EE0000"/>
+        </w:rPr>
+        <w:t xml:space="preserve">A. </w:t>
+      </w:r>
+      <w:proofErr w:type="spellStart"/>
+      <w:r>
+        <w:rPr>
+          <w:i/>
+          <w:iCs/>
+          <w:color w:val="EE0000"/>
+        </w:rPr>
+        <w:t>petiolata</w:t>
+      </w:r>
+      <w:proofErr w:type="spellEnd"/>
+      <w:r>
+        <w:rPr>
+          <w:color w:val="EE0000"/>
+        </w:rPr>
+        <w:t xml:space="preserve"> allowed to persist) results in greater </w:t>
+      </w:r>
+      <w:r>
+        <w:rPr>
+          <w:color w:val="EE0000"/>
+        </w:rPr>
+        <w:t xml:space="preserve">plot-level </w:t>
+      </w:r>
+      <w:r>
+        <w:rPr>
+          <w:color w:val="EE0000"/>
+        </w:rPr>
+        <w:t xml:space="preserve">water uptake, rendering these plots with less water availability compared to the </w:t>
+      </w:r>
+      <w:r>
+        <w:rPr>
+          <w:i/>
+          <w:iCs/>
+          <w:color w:val="EE0000"/>
+        </w:rPr>
+        <w:t xml:space="preserve">A. </w:t>
+      </w:r>
+      <w:proofErr w:type="spellStart"/>
+      <w:r>
+        <w:rPr>
+          <w:i/>
+          <w:iCs/>
+          <w:color w:val="EE0000"/>
+        </w:rPr>
+        <w:t>petiolata</w:t>
+      </w:r>
+      <w:proofErr w:type="spellEnd"/>
+      <w:r>
+        <w:rPr>
+          <w:color w:val="EE0000"/>
+        </w:rPr>
+        <w:t>-weeded treatment</w:t>
+      </w:r>
+    </w:p>
+    <w:p>
+      <w:pPr>
+        <w:spacing w:after="0" w:line="480" w:lineRule="auto"/>
+        <w:rPr>
           <w:color w:val="000000"/>
         </w:rPr>
       </w:pPr>
@@ -3368,6 +4466,7 @@
         <w:rPr>
           <w:color w:val="000000"/>
         </w:rPr>
+        <w:lastRenderedPageBreak/>
         <w:t>L584. Again, the soil moisture content between the weeded and ambient treatments differs only slightly in the first half of May.</w:t>
       </w:r>
     </w:p>
@@ -4028,7 +5127,6 @@
   <w:style w:type="character" w:default="1" w:styleId="DefaultParagraphFont">
     <w:name w:val="Default Paragraph Font"/>
     <w:uiPriority w:val="1"/>
-    <w:semiHidden/>
     <w:unhideWhenUsed/>
   </w:style>
   <w:style w:type="table" w:default="1" w:styleId="TableNormal">
@@ -4342,6 +5440,29 @@
       <w:spacing w:val="5"/>
     </w:rPr>
   </w:style>
+  <w:style w:type="character" w:styleId="Hyperlink">
+    <w:name w:val="Hyperlink"/>
+    <w:basedOn w:val="DefaultParagraphFont"/>
+    <w:uiPriority w:val="99"/>
+    <w:unhideWhenUsed/>
+    <w:rsid w:val="00E94356"/>
+    <w:rPr>
+      <w:color w:val="467886" w:themeColor="hyperlink"/>
+      <w:u w:val="single"/>
+    </w:rPr>
+  </w:style>
+  <w:style w:type="character" w:styleId="UnresolvedMention">
+    <w:name w:val="Unresolved Mention"/>
+    <w:basedOn w:val="DefaultParagraphFont"/>
+    <w:uiPriority w:val="99"/>
+    <w:semiHidden/>
+    <w:unhideWhenUsed/>
+    <w:rsid w:val="00E94356"/>
+    <w:rPr>
+      <w:color w:val="605E5C"/>
+      <w:shd w:val="clear" w:color="auto" w:fill="E1DFDD"/>
+    </w:rPr>
+  </w:style>
 </w:styles>
 </file>
 
@@ -4406,6 +5527,93 @@
         </w:p>
       </w:docPartBody>
     </w:docPart>
+    <w:docPart>
+      <w:docPartPr>
+        <w:name w:val="9C8A30BB6D308140B3ED2C79E0C53002"/>
+        <w:category>
+          <w:name w:val="General"/>
+          <w:gallery w:val="placeholder"/>
+        </w:category>
+        <w:types>
+          <w:type w:val="bbPlcHdr"/>
+        </w:types>
+        <w:behaviors>
+          <w:behavior w:val="content"/>
+        </w:behaviors>
+        <w:guid w:val="{C738734F-3A98-1D42-B691-C42DF430A18E}"/>
+      </w:docPartPr>
+      <w:docPartBody>
+        <w:p>
+          <w:pPr>
+            <w:pStyle w:val="9C8A30BB6D308140B3ED2C79E0C53002"/>
+          </w:pPr>
+          <w:r>
+            <w:rPr>
+              <w:rStyle w:val="PlaceholderText"/>
+            </w:rPr>
+            <w:t>Click or tap here to enter text.</w:t>
+          </w:r>
+        </w:p>
+      </w:docPartBody>
+    </w:docPart>
+    <w:docPart>
+      <w:docPartPr>
+        <w:name w:val="757A39BECB97F545A035E128471FF528"/>
+        <w:category>
+          <w:name w:val="General"/>
+          <w:gallery w:val="placeholder"/>
+        </w:category>
+        <w:types>
+          <w:type w:val="bbPlcHdr"/>
+        </w:types>
+        <w:behaviors>
+          <w:behavior w:val="content"/>
+        </w:behaviors>
+        <w:guid w:val="{946F3CB4-AC99-5843-8D67-386E88C88F4E}"/>
+      </w:docPartPr>
+      <w:docPartBody>
+        <w:p>
+          <w:pPr>
+            <w:pStyle w:val="757A39BECB97F545A035E128471FF528"/>
+          </w:pPr>
+          <w:r>
+            <w:rPr>
+              <w:rStyle w:val="PlaceholderText"/>
+            </w:rPr>
+            <w:t>Click or tap here to enter text.</w:t>
+          </w:r>
+        </w:p>
+      </w:docPartBody>
+    </w:docPart>
+    <w:docPart>
+      <w:docPartPr>
+        <w:name w:val="5C62B1591B1E1045A658D3233D8660F8"/>
+        <w:category>
+          <w:name w:val="General"/>
+          <w:gallery w:val="placeholder"/>
+        </w:category>
+        <w:types>
+          <w:type w:val="bbPlcHdr"/>
+        </w:types>
+        <w:behaviors>
+          <w:behavior w:val="content"/>
+        </w:behaviors>
+        <w:guid w:val="{08C4548C-A7E8-504F-A42C-0CA347821535}"/>
+      </w:docPartPr>
+      <w:docPartBody>
+        <w:p>
+          <w:pPr>
+            <w:pStyle w:val="5C62B1591B1E1045A658D3233D8660F8"/>
+          </w:pPr>
+          <w:r>
+            <w:rPr>
+              <w:rStyle w:val="PlaceholderText"/>
+            </w:rPr>
+            <w:t>Click or tap here to enter text.</w:t>
+          </w:r>
+        </w:p>
+      </w:docPartBody>
+    </w:docPart>
   </w:docParts>
 </w:glossaryDocument>
 </file>
@@ -4454,9 +5662,14 @@
     <w:rsidRoot w:val="00387337"/>
     <w:rsid w:val="002875D0"/>
     <w:rsid w:val="00387337"/>
+    <w:rsid w:val="004A30E3"/>
     <w:rsid w:val="0052110A"/>
+    <w:rsid w:val="00746A87"/>
     <w:rsid w:val="00894EA1"/>
+    <w:rsid w:val="00AE22C3"/>
+    <w:rsid w:val="00BC43F3"/>
     <w:rsid w:val="00C13A69"/>
+    <w:rsid w:val="00D74347"/>
     <w:rsid w:val="00EF4209"/>
   </w:rsids>
   <m:mathPr>
@@ -4913,7 +6126,7 @@
     <w:basedOn w:val="DefaultParagraphFont"/>
     <w:uiPriority w:val="99"/>
     <w:semiHidden/>
-    <w:rsid w:val="00387337"/>
+    <w:rsid w:val="00BC43F3"/>
     <w:rPr>
       <w:color w:val="666666"/>
     </w:rPr>
@@ -4925,6 +6138,26 @@
   <w:style w:type="paragraph" w:customStyle="1" w:styleId="2CA7FA2F67FF7D438E32B8377AE9E3DC">
     <w:name w:val="2CA7FA2F67FF7D438E32B8377AE9E3DC"/>
     <w:rsid w:val="00387337"/>
+  </w:style>
+  <w:style w:type="paragraph" w:customStyle="1" w:styleId="5EBAC37F8921A340AC374697A37EA24A">
+    <w:name w:val="5EBAC37F8921A340AC374697A37EA24A"/>
+    <w:rsid w:val="00BC43F3"/>
+  </w:style>
+  <w:style w:type="paragraph" w:customStyle="1" w:styleId="FCF7941A30C6494597EABA74317F20F8">
+    <w:name w:val="FCF7941A30C6494597EABA74317F20F8"/>
+    <w:rsid w:val="00BC43F3"/>
+  </w:style>
+  <w:style w:type="paragraph" w:customStyle="1" w:styleId="9C8A30BB6D308140B3ED2C79E0C53002">
+    <w:name w:val="9C8A30BB6D308140B3ED2C79E0C53002"/>
+    <w:rsid w:val="00BC43F3"/>
+  </w:style>
+  <w:style w:type="paragraph" w:customStyle="1" w:styleId="757A39BECB97F545A035E128471FF528">
+    <w:name w:val="757A39BECB97F545A035E128471FF528"/>
+    <w:rsid w:val="00BC43F3"/>
+  </w:style>
+  <w:style w:type="paragraph" w:customStyle="1" w:styleId="5C62B1591B1E1045A658D3233D8660F8">
+    <w:name w:val="5C62B1591B1E1045A658D3233D8660F8"/>
+    <w:rsid w:val="00BC43F3"/>
   </w:style>
 </w:styles>
 </file>

</xml_diff>